<commit_message>
Podzielenie interfejsów i klas na oddzielne pliki
</commit_message>
<xml_diff>
--- a/PSRrysowanieDokumentacja.docx
+++ b/PSRrysowanieDokumentacja.docx
@@ -570,7 +570,63 @@
           <w:sz w:val="24"/>
           <w:szCs w:val="24"/>
         </w:rPr>
-        <w:t>Przed uruchomieniem właściwego programu do rysowania, znajdującego się po stronie klienta, należy zgłosić żądanie o podłączenia do środowiska. Aby to uczynić, trzeba włączyć moduł serwera i nacisnąć na przycisk uruchom. W następnej kolejności musimy włączyć moduł klienta. Po wykonaniu tych czynności mamy program gotowy do działania. Instrukcja obsługi właściwego rysowania</w:t>
+        <w:t xml:space="preserve">Przed uruchomieniem właściwego programu do rysowania, znajdującego się po stronie klienta, należy zgłosić żądanie o podłączenia do środowiska. Aby to uczynić, trzeba włączyć moduł serwera i nacisnąć na przycisk uruchom. </w:t>
+      </w:r>
+      <w:r>
+        <w:rPr>
+          <w:sz w:val="24"/>
+          <w:szCs w:val="24"/>
+        </w:rPr>
+        <w:t>Następnie</w:t>
+      </w:r>
+      <w:r>
+        <w:rPr>
+          <w:sz w:val="24"/>
+          <w:szCs w:val="24"/>
+        </w:rPr>
+        <w:t xml:space="preserve"> </w:t>
+      </w:r>
+      <w:r>
+        <w:rPr>
+          <w:sz w:val="24"/>
+          <w:szCs w:val="24"/>
+        </w:rPr>
+        <w:t>włączamy</w:t>
+      </w:r>
+      <w:r>
+        <w:rPr>
+          <w:sz w:val="24"/>
+          <w:szCs w:val="24"/>
+        </w:rPr>
+        <w:t xml:space="preserve"> moduł</w:t>
+      </w:r>
+      <w:r>
+        <w:rPr>
+          <w:sz w:val="24"/>
+          <w:szCs w:val="24"/>
+        </w:rPr>
+        <w:t>y</w:t>
+      </w:r>
+      <w:r>
+        <w:rPr>
+          <w:sz w:val="24"/>
+          <w:szCs w:val="24"/>
+        </w:rPr>
+        <w:t xml:space="preserve"> klient</w:t>
+      </w:r>
+      <w:r>
+        <w:rPr>
+          <w:sz w:val="24"/>
+          <w:szCs w:val="24"/>
+        </w:rPr>
+        <w:t>ów</w:t>
+      </w:r>
+      <w:r>
+        <w:rPr>
+          <w:sz w:val="24"/>
+          <w:szCs w:val="24"/>
+        </w:rPr>
+        <w:t>. Po wykonaniu tych czynności mamy program gotowy do działania. Instrukcja obsługi właściwego rysowania</w:t>
       </w:r>
       <w:r>
         <w:rPr>
@@ -578,6 +634,13 @@
           <w:szCs w:val="24"/>
         </w:rPr>
         <w:t xml:space="preserve"> opisana została poniżej.</w:t>
+      </w:r>
+      <w:r>
+        <w:rPr>
+          <w:sz w:val="24"/>
+          <w:szCs w:val="24"/>
+        </w:rPr>
+        <w:t xml:space="preserve"> </w:t>
       </w:r>
       <w:r>
         <w:t xml:space="preserve"> </w:t>
@@ -813,7 +876,7 @@
           <w:sz w:val="24"/>
           <w:szCs w:val="24"/>
         </w:rPr>
-        <w:t xml:space="preserve"> element odpowiedzialny za określenie rozmiaru pędzla w skali 1-40. Nieco niżej </w:t>
+        <w:t xml:space="preserve"> element odpowiedzialny za określenie rozmiaru pędzla w skali 1-40. Nieco niżej umiejscowione zostały pola wyboru narzędzia. Przy ich użyciu wskazujemy czy chcemy </w:t>
       </w:r>
       <w:r>
         <w:rPr>
@@ -821,7 +884,7 @@
           <w:szCs w:val="24"/>
         </w:rPr>
         <w:lastRenderedPageBreak/>
-        <w:t xml:space="preserve">umiejscowione zostały pola wyboru narzędzia. Przy ich użyciu wskazujemy czy chcemy dokonać wstawienia napisu czy zacząć rysować. Równoczesne ich zaznaczenie nie jest możliwe. Domyślnie zaznaczone jest to do rysowania. Na samym dole przybornika usytuowany jest przycisk włączający paletę kolorów. Pożądany kolor wskazujemy przy użyciu gotowych próbek lub korzystając z umieszczonych modeli barw, położonych w kolejnych kartach palety. Dostępne są najbardziej popularne modele, takie jak HSV, RGB, CMYK i HSL. Nad obszarem roboczym osadzony został przycisk, który czyści </w:t>
+        <w:t xml:space="preserve">dokonać wstawienia napisu czy zacząć rysować. Równoczesne ich zaznaczenie nie jest możliwe. Domyślnie zaznaczone jest to do rysowania. Na samym dole przybornika usytuowany jest przycisk włączający paletę kolorów. Pożądany kolor wskazujemy przy użyciu gotowych próbek lub korzystając z umieszczonych modeli barw, położonych w kolejnych kartach palety. Dostępne są najbardziej popularne modele, takie jak HSV, RGB, CMYK i HSL. Nad obszarem roboczym osadzony został przycisk, który czyści </w:t>
       </w:r>
       <w:r>
         <w:rPr>
@@ -858,7 +921,23 @@
           <w:sz w:val="24"/>
           <w:szCs w:val="24"/>
         </w:rPr>
-        <w:t xml:space="preserve"> czy *.png. </w:t>
+        <w:t xml:space="preserve"> czy *.</w:t>
+      </w:r>
+      <w:proofErr w:type="spellStart"/>
+      <w:r>
+        <w:rPr>
+          <w:sz w:val="24"/>
+          <w:szCs w:val="24"/>
+        </w:rPr>
+        <w:t>png</w:t>
+      </w:r>
+      <w:proofErr w:type="spellEnd"/>
+      <w:r>
+        <w:rPr>
+          <w:sz w:val="24"/>
+          <w:szCs w:val="24"/>
+        </w:rPr>
+        <w:t xml:space="preserve">. </w:t>
       </w:r>
     </w:p>
     <w:p/>
@@ -2086,7 +2165,7 @@
 </file>
 
 <file path=customXml/itemProps1.xml><?xml version="1.0" encoding="utf-8"?>
-<ds:datastoreItem xmlns:ds="http://schemas.openxmlformats.org/officeDocument/2006/customXml" ds:itemID="{D7D1B63D-A51C-4BA2-B329-FA4A37B42E91}">
+<ds:datastoreItem xmlns:ds="http://schemas.openxmlformats.org/officeDocument/2006/customXml" ds:itemID="{EF563418-7387-49A3-976B-5F2AFAD3A35D}">
   <ds:schemaRefs>
     <ds:schemaRef ds:uri="http://schemas.openxmlformats.org/officeDocument/2006/bibliography"/>
   </ds:schemaRefs>

</xml_diff>

<commit_message>
Dodanie do dokumentacji diagramu UML i diagramów prezentujących zawartość klas
</commit_message>
<xml_diff>
--- a/PSRrysowanieDokumentacja.docx
+++ b/PSRrysowanieDokumentacja.docx
@@ -816,7 +816,109 @@
       </w:pPr>
       <w:bookmarkStart w:id="3" w:name="_Toc474245457"/>
       <w:r>
-        <w:t xml:space="preserve">Klient Rysowanie </w:t>
+        <w:lastRenderedPageBreak/>
+        <w:t>Serwer</w:t>
+      </w:r>
+      <w:r>
+        <w:t xml:space="preserve"> Rysowanie</w:t>
+      </w:r>
+    </w:p>
+    <w:p>
+      <w:pPr>
+        <w:pStyle w:val="Nagwek2"/>
+        <w:ind w:firstLine="360"/>
+      </w:pPr>
+      <w:r>
+        <w:t xml:space="preserve">4.1. Klasa </w:t>
+      </w:r>
+      <w:proofErr w:type="spellStart"/>
+      <w:r>
+        <w:t>RysowanieServer</w:t>
+      </w:r>
+      <w:proofErr w:type="spellEnd"/>
+      <w:r>
+        <w:tab/>
+      </w:r>
+    </w:p>
+    <w:p>
+      <w:pPr>
+        <w:pStyle w:val="Nagwek1"/>
+      </w:pPr>
+      <w:r>
+        <w:pict>
+          <v:shapetype id="_x0000_t75" coordsize="21600,21600" o:spt="75" o:preferrelative="t" path="m@4@5l@4@11@9@11@9@5xe" filled="f" stroked="f">
+            <v:stroke joinstyle="miter"/>
+            <v:formulas>
+              <v:f eqn="if lineDrawn pixelLineWidth 0"/>
+              <v:f eqn="sum @0 1 0"/>
+              <v:f eqn="sum 0 0 @1"/>
+              <v:f eqn="prod @2 1 2"/>
+              <v:f eqn="prod @3 21600 pixelWidth"/>
+              <v:f eqn="prod @3 21600 pixelHeight"/>
+              <v:f eqn="sum @0 0 1"/>
+              <v:f eqn="prod @6 1 2"/>
+              <v:f eqn="prod @7 21600 pixelWidth"/>
+              <v:f eqn="sum @8 21600 0"/>
+              <v:f eqn="prod @7 21600 pixelHeight"/>
+              <v:f eqn="sum @10 21600 0"/>
+            </v:formulas>
+            <v:path o:extrusionok="f" gradientshapeok="t" o:connecttype="rect"/>
+            <o:lock v:ext="edit" aspectratio="t"/>
+          </v:shapetype>
+          <v:shape id="_x0000_i1028" type="#_x0000_t75" style="width:204.75pt;height:183.75pt">
+            <v:imagedata r:id="rId6" o:title="RysowanieServer"/>
+          </v:shape>
+        </w:pict>
+      </w:r>
+    </w:p>
+    <w:p>
+      <w:pPr>
+        <w:pStyle w:val="Nagwek2"/>
+      </w:pPr>
+      <w:r>
+        <w:t>4.2.</w:t>
+      </w:r>
+      <w:r>
+        <w:t xml:space="preserve"> </w:t>
+      </w:r>
+      <w:r>
+        <w:t>Interfejs Rysowanie</w:t>
+      </w:r>
+    </w:p>
+    <w:p/>
+    <w:p>
+      <w:pPr>
+        <w:pStyle w:val="Nagwek2"/>
+      </w:pPr>
+      <w:r>
+        <w:pict>
+          <v:shape id="_x0000_i1026" type="#_x0000_t75" style="width:453.75pt;height:129.75pt">
+            <v:imagedata r:id="rId7" o:title="Rysowanie"/>
+          </v:shape>
+        </w:pict>
+      </w:r>
+    </w:p>
+    <w:p>
+      <w:pPr>
+        <w:pStyle w:val="Nagwek2"/>
+      </w:pPr>
+      <w:r>
+        <w:t xml:space="preserve">4.3. Klasa </w:t>
+      </w:r>
+      <w:proofErr w:type="spellStart"/>
+      <w:r>
+        <w:t>RysowanieImpl</w:t>
+      </w:r>
+      <w:proofErr w:type="spellEnd"/>
+    </w:p>
+    <w:p/>
+    <w:p>
+      <w:r>
+        <w:pict>
+          <v:shape id="_x0000_i1025" type="#_x0000_t75" style="width:453.75pt;height:162pt">
+            <v:imagedata r:id="rId8" o:title="RysowanieImpl"/>
+          </v:shape>
+        </w:pict>
       </w:r>
     </w:p>
     <w:p>
@@ -828,9 +930,45 @@
         </w:numPr>
       </w:pPr>
       <w:r>
-        <w:t>Serwer Rysowanie</w:t>
-      </w:r>
-    </w:p>
+        <w:lastRenderedPageBreak/>
+        <w:t>Klient</w:t>
+      </w:r>
+      <w:r>
+        <w:t xml:space="preserve"> Rysowanie</w:t>
+      </w:r>
+    </w:p>
+    <w:p>
+      <w:pPr>
+        <w:pStyle w:val="Nagwek2"/>
+        <w:numPr>
+          <w:ilvl w:val="1"/>
+          <w:numId w:val="3"/>
+        </w:numPr>
+      </w:pPr>
+      <w:r>
+        <w:t xml:space="preserve">Klasa </w:t>
+      </w:r>
+      <w:proofErr w:type="spellStart"/>
+      <w:r>
+        <w:t>RysowanieClient</w:t>
+      </w:r>
+      <w:proofErr w:type="spellEnd"/>
+    </w:p>
+    <w:p>
+      <w:r>
+        <w:pict>
+          <v:shape id="_x0000_i1027" type="#_x0000_t75" style="width:453pt;height:459.75pt">
+            <v:imagedata r:id="rId9" o:title="RysowanieClient"/>
+          </v:shape>
+        </w:pict>
+      </w:r>
+    </w:p>
+    <w:p/>
+    <w:p/>
+    <w:p/>
+    <w:p/>
+    <w:p/>
+    <w:p/>
     <w:bookmarkEnd w:id="3"/>
     <w:p>
       <w:pPr>
@@ -841,7 +979,18 @@
         </w:numPr>
       </w:pPr>
       <w:r>
+        <w:lastRenderedPageBreak/>
         <w:t>Diagram UML</w:t>
+      </w:r>
+    </w:p>
+    <w:p/>
+    <w:p>
+      <w:r>
+        <w:pict>
+          <v:shape id="_x0000_i1029" type="#_x0000_t75" style="width:453pt;height:353.25pt">
+            <v:imagedata r:id="rId10" o:title="RysowanieUML"/>
+          </v:shape>
+        </w:pict>
       </w:r>
     </w:p>
     <w:p>
@@ -876,7 +1025,42 @@
           <w:sz w:val="24"/>
           <w:szCs w:val="24"/>
         </w:rPr>
-        <w:t xml:space="preserve"> element odpowiedzialny za określenie rozmiaru pędzla w skali 1-40. Nieco niżej umiejscowione zostały pola wyboru narzędzia. Przy ich użyciu wskazujemy czy chcemy </w:t>
+        <w:t xml:space="preserve"> element odpowiedzialny za określenie rozmiaru pędzla w skali 1-</w:t>
+      </w:r>
+      <w:r>
+        <w:rPr>
+          <w:sz w:val="24"/>
+          <w:szCs w:val="24"/>
+        </w:rPr>
+        <w:t>7</w:t>
+      </w:r>
+      <w:r>
+        <w:rPr>
+          <w:sz w:val="24"/>
+          <w:szCs w:val="24"/>
+        </w:rPr>
+        <w:t xml:space="preserve">0. Nieco niżej umiejscowione zostały pola wyboru narzędzia. Przy ich użyciu wskazujemy czy chcemy dokonać wstawienia napisu czy zacząć rysować. Równoczesne ich zaznaczenie nie jest możliwe. Domyślnie zaznaczone jest to do rysowania. Na samym dole przybornika usytuowany jest przycisk włączający paletę kolorów. Pożądany kolor wskazujemy przy użyciu gotowych próbek lub korzystając z umieszczonych modeli barw, położonych w kolejnych kartach palety. Dostępne są najbardziej popularne modele, takie jak HSV, RGB, CMYK i HSL. Nad obszarem roboczym osadzony został przycisk, który czyści </w:t>
+      </w:r>
+      <w:r>
+        <w:rPr>
+          <w:sz w:val="24"/>
+          <w:szCs w:val="24"/>
+        </w:rPr>
+        <w:t>element</w:t>
+      </w:r>
+      <w:r>
+        <w:rPr>
+          <w:sz w:val="24"/>
+          <w:szCs w:val="24"/>
+        </w:rPr>
+        <w:t xml:space="preserve"> </w:t>
+      </w:r>
+      <w:r>
+        <w:rPr>
+          <w:sz w:val="24"/>
+          <w:szCs w:val="24"/>
+        </w:rPr>
+        <w:t xml:space="preserve">po którym rysujemy. W ten sposób możemy zacząć rysować od początku bez konieczności ponownego uruchamiania programu. Na samym dole przypięte są jeszcze dwa przyciski. Jeden pozwala </w:t>
       </w:r>
       <w:r>
         <w:rPr>
@@ -884,28 +1068,7 @@
           <w:szCs w:val="24"/>
         </w:rPr>
         <w:lastRenderedPageBreak/>
-        <w:t xml:space="preserve">dokonać wstawienia napisu czy zacząć rysować. Równoczesne ich zaznaczenie nie jest możliwe. Domyślnie zaznaczone jest to do rysowania. Na samym dole przybornika usytuowany jest przycisk włączający paletę kolorów. Pożądany kolor wskazujemy przy użyciu gotowych próbek lub korzystając z umieszczonych modeli barw, położonych w kolejnych kartach palety. Dostępne są najbardziej popularne modele, takie jak HSV, RGB, CMYK i HSL. Nad obszarem roboczym osadzony został przycisk, który czyści </w:t>
-      </w:r>
-      <w:r>
-        <w:rPr>
-          <w:sz w:val="24"/>
-          <w:szCs w:val="24"/>
-        </w:rPr>
-        <w:t>element</w:t>
-      </w:r>
-      <w:r>
-        <w:rPr>
-          <w:sz w:val="24"/>
-          <w:szCs w:val="24"/>
-        </w:rPr>
-        <w:t xml:space="preserve"> </w:t>
-      </w:r>
-      <w:r>
-        <w:rPr>
-          <w:sz w:val="24"/>
-          <w:szCs w:val="24"/>
-        </w:rPr>
-        <w:t xml:space="preserve">po którym rysujemy. W ten sposób możemy zacząć rysować od początku bez konieczności ponownego uruchamiania programu. Na samym dole przypięte są jeszcze dwa przyciski. Jeden pozwala na zapis obrazka, drugi z kolei na jego odczyt. Do dyspozycji użytkownika są najpopularniejsze formaty, jak </w:t>
+        <w:t xml:space="preserve">na zapis obrazka, drugi z kolei na jego odczyt. Do dyspozycji użytkownika są najpopularniejsze formaty, jak </w:t>
       </w:r>
       <w:proofErr w:type="spellStart"/>
       <w:r>
@@ -940,8 +1103,117 @@
         <w:t xml:space="preserve">. </w:t>
       </w:r>
     </w:p>
-    <w:p/>
-    <w:p/>
+    <w:p>
+      <w:pPr>
+        <w:rPr>
+          <w:sz w:val="24"/>
+          <w:szCs w:val="24"/>
+        </w:rPr>
+      </w:pPr>
+      <w:r>
+        <w:rPr>
+          <w:sz w:val="24"/>
+          <w:szCs w:val="24"/>
+        </w:rPr>
+        <w:t>Panel do rysowania</w:t>
+      </w:r>
+      <w:r>
+        <w:rPr>
+          <w:sz w:val="24"/>
+          <w:szCs w:val="24"/>
+        </w:rPr>
+        <w:t>,</w:t>
+      </w:r>
+      <w:r>
+        <w:rPr>
+          <w:sz w:val="24"/>
+          <w:szCs w:val="24"/>
+        </w:rPr>
+        <w:t xml:space="preserve"> widoczny po uruchomieniu klienta</w:t>
+      </w:r>
+      <w:r>
+        <w:rPr>
+          <w:sz w:val="24"/>
+          <w:szCs w:val="24"/>
+        </w:rPr>
+        <w:t>,</w:t>
+      </w:r>
+      <w:r>
+        <w:rPr>
+          <w:sz w:val="24"/>
+          <w:szCs w:val="24"/>
+        </w:rPr>
+        <w:t xml:space="preserve"> z widocznymi ws</w:t>
+      </w:r>
+      <w:r>
+        <w:rPr>
+          <w:sz w:val="24"/>
+          <w:szCs w:val="24"/>
+        </w:rPr>
+        <w:t>zystkimi opisywanymi elementami:</w:t>
+      </w:r>
+    </w:p>
+    <w:p>
+      <w:pPr>
+        <w:rPr>
+          <w:sz w:val="24"/>
+          <w:szCs w:val="24"/>
+        </w:rPr>
+      </w:pPr>
+      <w:r>
+        <w:rPr>
+          <w:noProof/>
+          <w:sz w:val="24"/>
+          <w:szCs w:val="24"/>
+          <w:lang w:eastAsia="pl-PL"/>
+        </w:rPr>
+        <w:drawing>
+          <wp:inline distT="0" distB="0" distL="0" distR="0">
+            <wp:extent cx="5760720" cy="3461998"/>
+            <wp:effectExtent l="19050" t="0" r="0" b="0"/>
+            <wp:docPr id="91" name="Obraz 91"/>
+            <wp:cNvGraphicFramePr>
+              <a:graphicFrameLocks xmlns:a="http://schemas.openxmlformats.org/drawingml/2006/main" noChangeAspect="1"/>
+            </wp:cNvGraphicFramePr>
+            <a:graphic xmlns:a="http://schemas.openxmlformats.org/drawingml/2006/main">
+              <a:graphicData uri="http://schemas.openxmlformats.org/drawingml/2006/picture">
+                <pic:pic xmlns:pic="http://schemas.openxmlformats.org/drawingml/2006/picture">
+                  <pic:nvPicPr>
+                    <pic:cNvPr id="0" name="Picture 91"/>
+                    <pic:cNvPicPr>
+                      <a:picLocks noChangeAspect="1" noChangeArrowheads="1"/>
+                    </pic:cNvPicPr>
+                  </pic:nvPicPr>
+                  <pic:blipFill>
+                    <a:blip r:embed="rId11" cstate="print"/>
+                    <a:srcRect/>
+                    <a:stretch>
+                      <a:fillRect/>
+                    </a:stretch>
+                  </pic:blipFill>
+                  <pic:spPr bwMode="auto">
+                    <a:xfrm>
+                      <a:off x="0" y="0"/>
+                      <a:ext cx="5760720" cy="3461998"/>
+                    </a:xfrm>
+                    <a:prstGeom prst="rect">
+                      <a:avLst/>
+                    </a:prstGeom>
+                    <a:noFill/>
+                    <a:ln w="9525">
+                      <a:noFill/>
+                      <a:miter lim="800000"/>
+                      <a:headEnd/>
+                      <a:tailEnd/>
+                    </a:ln>
+                  </pic:spPr>
+                </pic:pic>
+              </a:graphicData>
+            </a:graphic>
+          </wp:inline>
+        </w:drawing>
+      </w:r>
+    </w:p>
     <w:p>
       <w:pPr>
         <w:pStyle w:val="Nagwek1"/>
@@ -951,17 +1223,202 @@
         </w:numPr>
       </w:pPr>
       <w:r>
-        <w:t>Zrzuty ekranu prezentujące działanie aplikacji</w:t>
+        <w:t>Zrzuty ekranu</w:t>
+      </w:r>
+    </w:p>
+    <w:p>
+      <w:pPr>
+        <w:ind w:left="360"/>
+        <w:rPr>
+          <w:sz w:val="24"/>
+          <w:szCs w:val="24"/>
+        </w:rPr>
+      </w:pPr>
+    </w:p>
+    <w:p>
+      <w:r>
+        <w:rPr>
+          <w:noProof/>
+          <w:lang w:eastAsia="pl-PL"/>
+        </w:rPr>
+        <w:drawing>
+          <wp:inline distT="0" distB="0" distL="0" distR="0">
+            <wp:extent cx="3664429" cy="1203530"/>
+            <wp:effectExtent l="19050" t="0" r="0" b="0"/>
+            <wp:docPr id="76" name="Obraz 76"/>
+            <wp:cNvGraphicFramePr>
+              <a:graphicFrameLocks xmlns:a="http://schemas.openxmlformats.org/drawingml/2006/main" noChangeAspect="1"/>
+            </wp:cNvGraphicFramePr>
+            <a:graphic xmlns:a="http://schemas.openxmlformats.org/drawingml/2006/main">
+              <a:graphicData uri="http://schemas.openxmlformats.org/drawingml/2006/picture">
+                <pic:pic xmlns:pic="http://schemas.openxmlformats.org/drawingml/2006/picture">
+                  <pic:nvPicPr>
+                    <pic:cNvPr id="0" name="Picture 76"/>
+                    <pic:cNvPicPr>
+                      <a:picLocks noChangeAspect="1" noChangeArrowheads="1"/>
+                    </pic:cNvPicPr>
+                  </pic:nvPicPr>
+                  <pic:blipFill>
+                    <a:blip r:embed="rId12" cstate="print"/>
+                    <a:srcRect/>
+                    <a:stretch>
+                      <a:fillRect/>
+                    </a:stretch>
+                  </pic:blipFill>
+                  <pic:spPr bwMode="auto">
+                    <a:xfrm>
+                      <a:off x="0" y="0"/>
+                      <a:ext cx="3664429" cy="1203530"/>
+                    </a:xfrm>
+                    <a:prstGeom prst="rect">
+                      <a:avLst/>
+                    </a:prstGeom>
+                    <a:noFill/>
+                    <a:ln w="9525">
+                      <a:noFill/>
+                      <a:miter lim="800000"/>
+                      <a:headEnd/>
+                      <a:tailEnd/>
+                    </a:ln>
+                  </pic:spPr>
+                </pic:pic>
+              </a:graphicData>
+            </a:graphic>
+          </wp:inline>
+        </w:drawing>
       </w:r>
     </w:p>
     <w:p/>
-    <w:p>
-      <w:pPr>
-        <w:rPr>
-          <w:sz w:val="24"/>
-          <w:szCs w:val="24"/>
-        </w:rPr>
-      </w:pPr>
+    <w:p/>
+    <w:p/>
+    <w:p/>
+    <w:p/>
+    <w:p/>
+    <w:p/>
+    <w:p/>
+    <w:p>
+      <w:r>
+        <w:t>Pierwszy klient zaczyna rysować:</w:t>
+      </w:r>
+    </w:p>
+    <w:p>
+      <w:r>
+        <w:rPr>
+          <w:noProof/>
+          <w:lang w:eastAsia="pl-PL"/>
+        </w:rPr>
+        <w:drawing>
+          <wp:inline distT="0" distB="0" distL="0" distR="0">
+            <wp:extent cx="5760720" cy="3405607"/>
+            <wp:effectExtent l="19050" t="0" r="0" b="0"/>
+            <wp:docPr id="82" name="Obraz 82"/>
+            <wp:cNvGraphicFramePr>
+              <a:graphicFrameLocks xmlns:a="http://schemas.openxmlformats.org/drawingml/2006/main" noChangeAspect="1"/>
+            </wp:cNvGraphicFramePr>
+            <a:graphic xmlns:a="http://schemas.openxmlformats.org/drawingml/2006/main">
+              <a:graphicData uri="http://schemas.openxmlformats.org/drawingml/2006/picture">
+                <pic:pic xmlns:pic="http://schemas.openxmlformats.org/drawingml/2006/picture">
+                  <pic:nvPicPr>
+                    <pic:cNvPr id="0" name="Picture 82"/>
+                    <pic:cNvPicPr>
+                      <a:picLocks noChangeAspect="1" noChangeArrowheads="1"/>
+                    </pic:cNvPicPr>
+                  </pic:nvPicPr>
+                  <pic:blipFill>
+                    <a:blip r:embed="rId13" cstate="print"/>
+                    <a:srcRect/>
+                    <a:stretch>
+                      <a:fillRect/>
+                    </a:stretch>
+                  </pic:blipFill>
+                  <pic:spPr bwMode="auto">
+                    <a:xfrm>
+                      <a:off x="0" y="0"/>
+                      <a:ext cx="5760720" cy="3405607"/>
+                    </a:xfrm>
+                    <a:prstGeom prst="rect">
+                      <a:avLst/>
+                    </a:prstGeom>
+                    <a:noFill/>
+                    <a:ln w="9525">
+                      <a:noFill/>
+                      <a:miter lim="800000"/>
+                      <a:headEnd/>
+                      <a:tailEnd/>
+                    </a:ln>
+                  </pic:spPr>
+                </pic:pic>
+              </a:graphicData>
+            </a:graphic>
+          </wp:inline>
+        </w:drawing>
+      </w:r>
+    </w:p>
+    <w:p>
+      <w:r>
+        <w:t>Drugi klient zaczyna rysować:</w:t>
+      </w:r>
+    </w:p>
+    <w:p>
+      <w:pPr>
+        <w:rPr>
+          <w:sz w:val="24"/>
+          <w:szCs w:val="24"/>
+        </w:rPr>
+      </w:pPr>
+      <w:r>
+        <w:rPr>
+          <w:noProof/>
+          <w:sz w:val="24"/>
+          <w:szCs w:val="24"/>
+          <w:lang w:eastAsia="pl-PL"/>
+        </w:rPr>
+        <w:drawing>
+          <wp:inline distT="0" distB="0" distL="0" distR="0">
+            <wp:extent cx="5760720" cy="3377326"/>
+            <wp:effectExtent l="19050" t="0" r="0" b="0"/>
+            <wp:docPr id="85" name="Obraz 85"/>
+            <wp:cNvGraphicFramePr>
+              <a:graphicFrameLocks xmlns:a="http://schemas.openxmlformats.org/drawingml/2006/main" noChangeAspect="1"/>
+            </wp:cNvGraphicFramePr>
+            <a:graphic xmlns:a="http://schemas.openxmlformats.org/drawingml/2006/main">
+              <a:graphicData uri="http://schemas.openxmlformats.org/drawingml/2006/picture">
+                <pic:pic xmlns:pic="http://schemas.openxmlformats.org/drawingml/2006/picture">
+                  <pic:nvPicPr>
+                    <pic:cNvPr id="0" name="Picture 85"/>
+                    <pic:cNvPicPr>
+                      <a:picLocks noChangeAspect="1" noChangeArrowheads="1"/>
+                    </pic:cNvPicPr>
+                  </pic:nvPicPr>
+                  <pic:blipFill>
+                    <a:blip r:embed="rId14" cstate="print"/>
+                    <a:srcRect/>
+                    <a:stretch>
+                      <a:fillRect/>
+                    </a:stretch>
+                  </pic:blipFill>
+                  <pic:spPr bwMode="auto">
+                    <a:xfrm>
+                      <a:off x="0" y="0"/>
+                      <a:ext cx="5760720" cy="3377326"/>
+                    </a:xfrm>
+                    <a:prstGeom prst="rect">
+                      <a:avLst/>
+                    </a:prstGeom>
+                    <a:noFill/>
+                    <a:ln w="9525">
+                      <a:noFill/>
+                      <a:miter lim="800000"/>
+                      <a:headEnd/>
+                      <a:tailEnd/>
+                    </a:ln>
+                  </pic:spPr>
+                </pic:pic>
+              </a:graphicData>
+            </a:graphic>
+          </wp:inline>
+        </w:drawing>
+      </w:r>
     </w:p>
     <w:p>
       <w:pPr>
@@ -2165,7 +2622,7 @@
 </file>
 
 <file path=customXml/itemProps1.xml><?xml version="1.0" encoding="utf-8"?>
-<ds:datastoreItem xmlns:ds="http://schemas.openxmlformats.org/officeDocument/2006/customXml" ds:itemID="{EF563418-7387-49A3-976B-5F2AFAD3A35D}">
+<ds:datastoreItem xmlns:ds="http://schemas.openxmlformats.org/officeDocument/2006/customXml" ds:itemID="{AFB98BB2-E5E6-42BB-A174-D8D0D909F5D5}">
   <ds:schemaRefs>
     <ds:schemaRef ds:uri="http://schemas.openxmlformats.org/officeDocument/2006/bibliography"/>
   </ds:schemaRefs>

</xml_diff>

<commit_message>
Dodanie przycisku Klient w RysowanieServer, wygenerowanie jar, dokonczenie dokumentacji
</commit_message>
<xml_diff>
--- a/PSRrysowanieDokumentacja.docx
+++ b/PSRrysowanieDokumentacja.docx
@@ -865,16 +865,331 @@
             <v:path o:extrusionok="f" gradientshapeok="t" o:connecttype="rect"/>
             <o:lock v:ext="edit" aspectratio="t"/>
           </v:shapetype>
-          <v:shape id="_x0000_i1028" type="#_x0000_t75" style="width:204.75pt;height:183.75pt">
+          <v:shape id="_x0000_i1025" type="#_x0000_t75" style="width:204.75pt;height:183.75pt">
             <v:imagedata r:id="rId6" o:title="RysowanieServer"/>
           </v:shape>
         </w:pict>
       </w:r>
     </w:p>
     <w:p>
+      <w:r>
+        <w:t>Pola klasy:</w:t>
+      </w:r>
+    </w:p>
+    <w:p>
+      <w:pPr>
+        <w:pStyle w:val="Akapitzlist"/>
+        <w:numPr>
+          <w:ilvl w:val="0"/>
+          <w:numId w:val="5"/>
+        </w:numPr>
+      </w:pPr>
+      <w:proofErr w:type="spellStart"/>
+      <w:r>
+        <w:t>JPanel</w:t>
+      </w:r>
+      <w:proofErr w:type="spellEnd"/>
+      <w:r>
+        <w:t xml:space="preserve"> kontener – jest to kontener umieszczony w górnej części okna serwera, zawierający </w:t>
+      </w:r>
+      <w:proofErr w:type="spellStart"/>
+      <w:r>
+        <w:t>JLabel</w:t>
+      </w:r>
+      <w:proofErr w:type="spellEnd"/>
+      <w:r>
+        <w:t xml:space="preserve"> dla portu, </w:t>
+      </w:r>
+      <w:proofErr w:type="spellStart"/>
+      <w:r>
+        <w:t>JTextField</w:t>
+      </w:r>
+      <w:proofErr w:type="spellEnd"/>
+      <w:r>
+        <w:t xml:space="preserve"> dla portu oraz trzy przyciski (</w:t>
+      </w:r>
+      <w:proofErr w:type="spellStart"/>
+      <w:r>
+        <w:t>JButton</w:t>
+      </w:r>
+      <w:proofErr w:type="spellEnd"/>
+      <w:r>
+        <w:t xml:space="preserve"> uruchom, zatrzymaj, </w:t>
+      </w:r>
+      <w:r>
+        <w:t>klient)</w:t>
+      </w:r>
+    </w:p>
+    <w:p>
+      <w:pPr>
+        <w:pStyle w:val="Akapitzlist"/>
+        <w:numPr>
+          <w:ilvl w:val="0"/>
+          <w:numId w:val="5"/>
+        </w:numPr>
+      </w:pPr>
+      <w:proofErr w:type="spellStart"/>
+      <w:r>
+        <w:t>JLabel</w:t>
+      </w:r>
+      <w:proofErr w:type="spellEnd"/>
+      <w:r>
+        <w:t xml:space="preserve"> </w:t>
+      </w:r>
+      <w:proofErr w:type="spellStart"/>
+      <w:r>
+        <w:t>portNapis</w:t>
+      </w:r>
+      <w:proofErr w:type="spellEnd"/>
+      <w:r>
+        <w:t xml:space="preserve"> – napis informujący jaką wartość umieścić w </w:t>
+      </w:r>
+      <w:proofErr w:type="spellStart"/>
+      <w:r>
+        <w:t>JTextField</w:t>
+      </w:r>
+      <w:proofErr w:type="spellEnd"/>
+    </w:p>
+    <w:p>
+      <w:pPr>
+        <w:pStyle w:val="Akapitzlist"/>
+        <w:numPr>
+          <w:ilvl w:val="0"/>
+          <w:numId w:val="5"/>
+        </w:numPr>
+      </w:pPr>
+      <w:proofErr w:type="spellStart"/>
+      <w:r>
+        <w:t>JTextField</w:t>
+      </w:r>
+      <w:proofErr w:type="spellEnd"/>
+      <w:r>
+        <w:t xml:space="preserve"> </w:t>
+      </w:r>
+      <w:proofErr w:type="spellStart"/>
+      <w:r>
+        <w:t>portPole</w:t>
+      </w:r>
+      <w:proofErr w:type="spellEnd"/>
+      <w:r>
+        <w:t xml:space="preserve"> – pole tekstowe do wpisywania numeru portu</w:t>
+      </w:r>
+    </w:p>
+    <w:p>
+      <w:pPr>
+        <w:pStyle w:val="Akapitzlist"/>
+        <w:numPr>
+          <w:ilvl w:val="0"/>
+          <w:numId w:val="5"/>
+        </w:numPr>
+      </w:pPr>
+      <w:proofErr w:type="spellStart"/>
+      <w:r>
+        <w:t>int</w:t>
+      </w:r>
+      <w:proofErr w:type="spellEnd"/>
+      <w:r>
+        <w:t xml:space="preserve"> </w:t>
+      </w:r>
+      <w:proofErr w:type="spellStart"/>
+      <w:r>
+        <w:t>nrPortu</w:t>
+      </w:r>
+      <w:proofErr w:type="spellEnd"/>
+      <w:r>
+        <w:t xml:space="preserve"> – domyślnie ustawiona w </w:t>
+      </w:r>
+      <w:proofErr w:type="spellStart"/>
+      <w:r>
+        <w:t>JTextField</w:t>
+      </w:r>
+      <w:proofErr w:type="spellEnd"/>
+      <w:r>
+        <w:t xml:space="preserve"> wartość portu</w:t>
+      </w:r>
+    </w:p>
+    <w:p>
+      <w:pPr>
+        <w:pStyle w:val="Akapitzlist"/>
+        <w:numPr>
+          <w:ilvl w:val="0"/>
+          <w:numId w:val="5"/>
+        </w:numPr>
+      </w:pPr>
+      <w:proofErr w:type="spellStart"/>
+      <w:r>
+        <w:t>JButton</w:t>
+      </w:r>
+      <w:proofErr w:type="spellEnd"/>
+      <w:r>
+        <w:t xml:space="preserve"> uruchom – przycisk do uruchamiania serwera</w:t>
+      </w:r>
+    </w:p>
+    <w:p>
+      <w:pPr>
+        <w:pStyle w:val="Akapitzlist"/>
+        <w:numPr>
+          <w:ilvl w:val="0"/>
+          <w:numId w:val="5"/>
+        </w:numPr>
+      </w:pPr>
+      <w:proofErr w:type="spellStart"/>
+      <w:r>
+        <w:t>JButton</w:t>
+      </w:r>
+      <w:proofErr w:type="spellEnd"/>
+      <w:r>
+        <w:t xml:space="preserve"> zatrzymaj – przycisk do zatrzymywania serwera</w:t>
+      </w:r>
+    </w:p>
+    <w:p>
+      <w:pPr>
+        <w:pStyle w:val="Akapitzlist"/>
+        <w:numPr>
+          <w:ilvl w:val="0"/>
+          <w:numId w:val="5"/>
+        </w:numPr>
+      </w:pPr>
+      <w:proofErr w:type="spellStart"/>
+      <w:r>
+        <w:t>JButton</w:t>
+      </w:r>
+      <w:proofErr w:type="spellEnd"/>
+      <w:r>
+        <w:t xml:space="preserve"> klient – przycisk do uruchamiania klienta</w:t>
+      </w:r>
+    </w:p>
+    <w:p>
+      <w:pPr>
+        <w:pStyle w:val="Akapitzlist"/>
+        <w:numPr>
+          <w:ilvl w:val="0"/>
+          <w:numId w:val="5"/>
+        </w:numPr>
+      </w:pPr>
+      <w:proofErr w:type="spellStart"/>
+      <w:r>
+        <w:t>JTextArea</w:t>
+      </w:r>
+      <w:proofErr w:type="spellEnd"/>
+      <w:r>
+        <w:t xml:space="preserve"> komunikaty – pole tekstowe do wyświetlania komunikatów</w:t>
+      </w:r>
+    </w:p>
+    <w:p>
+      <w:pPr>
+        <w:pStyle w:val="Akapitzlist"/>
+        <w:numPr>
+          <w:ilvl w:val="0"/>
+          <w:numId w:val="5"/>
+        </w:numPr>
+      </w:pPr>
+      <w:proofErr w:type="spellStart"/>
+      <w:r>
+        <w:t>RysowanieServer</w:t>
+      </w:r>
+      <w:proofErr w:type="spellEnd"/>
+      <w:r>
+        <w:t xml:space="preserve"> </w:t>
+      </w:r>
+      <w:proofErr w:type="spellStart"/>
+      <w:r>
+        <w:t>referencjaSerwera</w:t>
+      </w:r>
+      <w:proofErr w:type="spellEnd"/>
+      <w:r>
+        <w:t xml:space="preserve"> – referencja do serwera używana w konstruktorze </w:t>
+      </w:r>
+    </w:p>
+    <w:p>
+      <w:r>
+        <w:t>Metody klasy:</w:t>
+      </w:r>
+    </w:p>
+    <w:p>
+      <w:pPr>
+        <w:pStyle w:val="Akapitzlist"/>
+        <w:numPr>
+          <w:ilvl w:val="0"/>
+          <w:numId w:val="6"/>
+        </w:numPr>
+      </w:pPr>
+      <w:proofErr w:type="spellStart"/>
+      <w:r>
+        <w:t>RysowanieServer</w:t>
+      </w:r>
+      <w:proofErr w:type="spellEnd"/>
+      <w:r>
+        <w:t>() – konstruktor</w:t>
+      </w:r>
+    </w:p>
+    <w:p>
+      <w:pPr>
+        <w:pStyle w:val="Akapitzlist"/>
+        <w:numPr>
+          <w:ilvl w:val="0"/>
+          <w:numId w:val="6"/>
+        </w:numPr>
+      </w:pPr>
+      <w:proofErr w:type="spellStart"/>
+      <w:r>
+        <w:t>void</w:t>
+      </w:r>
+      <w:proofErr w:type="spellEnd"/>
+      <w:r>
+        <w:t xml:space="preserve"> </w:t>
+      </w:r>
+      <w:proofErr w:type="spellStart"/>
+      <w:r>
+        <w:t>wyswietlKomunikat</w:t>
+      </w:r>
+      <w:proofErr w:type="spellEnd"/>
+      <w:r>
+        <w:t>(</w:t>
+      </w:r>
+      <w:proofErr w:type="spellStart"/>
+      <w:r>
+        <w:t>String</w:t>
+      </w:r>
+      <w:proofErr w:type="spellEnd"/>
+      <w:r>
+        <w:t xml:space="preserve"> tekst</w:t>
+      </w:r>
+      <w:r>
+        <w:t>) – wyświetla komunikaty na serwerze</w:t>
+      </w:r>
+    </w:p>
+    <w:p>
+      <w:pPr>
+        <w:pStyle w:val="Akapitzlist"/>
+      </w:pPr>
+    </w:p>
+    <w:p>
+      <w:r>
+        <w:t>Klasa wewnętrzna:</w:t>
+      </w:r>
+    </w:p>
+    <w:p>
+      <w:pPr>
+        <w:pStyle w:val="Akapitzlist"/>
+        <w:numPr>
+          <w:ilvl w:val="0"/>
+          <w:numId w:val="7"/>
+        </w:numPr>
+      </w:pPr>
+      <w:r>
+        <w:t xml:space="preserve">Server – klasa rejestrująca serwer na porcie </w:t>
+      </w:r>
+    </w:p>
+    <w:p>
       <w:pPr>
         <w:pStyle w:val="Nagwek2"/>
       </w:pPr>
+    </w:p>
+    <w:p>
+      <w:pPr>
+        <w:pStyle w:val="Nagwek2"/>
+      </w:pPr>
       <w:r>
         <w:t>4.2.</w:t>
       </w:r>
@@ -891,6 +1206,7 @@
         <w:pStyle w:val="Nagwek2"/>
       </w:pPr>
       <w:r>
+        <w:lastRenderedPageBreak/>
         <w:pict>
           <v:shape id="_x0000_i1026" type="#_x0000_t75" style="width:453.75pt;height:129.75pt">
             <v:imagedata r:id="rId7" o:title="Rysowanie"/>
@@ -898,6 +1214,296 @@
         </w:pict>
       </w:r>
     </w:p>
+    <w:p/>
+    <w:p>
+      <w:r>
+        <w:t>Metody interfejsu</w:t>
+      </w:r>
+      <w:r>
+        <w:t xml:space="preserve"> </w:t>
+      </w:r>
+      <w:r>
+        <w:t>(nagłówki metod):</w:t>
+      </w:r>
+    </w:p>
+    <w:p>
+      <w:pPr>
+        <w:pStyle w:val="Akapitzlist"/>
+        <w:numPr>
+          <w:ilvl w:val="0"/>
+          <w:numId w:val="7"/>
+        </w:numPr>
+      </w:pPr>
+      <w:proofErr w:type="spellStart"/>
+      <w:r>
+        <w:t>byte</w:t>
+      </w:r>
+      <w:proofErr w:type="spellEnd"/>
+      <w:r>
+        <w:t xml:space="preserve">[] </w:t>
+      </w:r>
+      <w:proofErr w:type="spellStart"/>
+      <w:r>
+        <w:t>setrmi</w:t>
+      </w:r>
+      <w:proofErr w:type="spellEnd"/>
+      <w:r>
+        <w:t>() – nagłówek metody ustawiającej początkowy stan obszaru roboczego poprzez RMI</w:t>
+      </w:r>
+    </w:p>
+    <w:p>
+      <w:pPr>
+        <w:pStyle w:val="Akapitzlist"/>
+        <w:numPr>
+          <w:ilvl w:val="0"/>
+          <w:numId w:val="7"/>
+        </w:numPr>
+      </w:pPr>
+      <w:r>
+        <w:t xml:space="preserve"> </w:t>
+      </w:r>
+      <w:proofErr w:type="spellStart"/>
+      <w:r>
+        <w:t>byte</w:t>
+      </w:r>
+      <w:proofErr w:type="spellEnd"/>
+      <w:r>
+        <w:t xml:space="preserve">[] </w:t>
+      </w:r>
+      <w:proofErr w:type="spellStart"/>
+      <w:r>
+        <w:t>rysujrmi</w:t>
+      </w:r>
+      <w:proofErr w:type="spellEnd"/>
+      <w:r>
+        <w:t xml:space="preserve">(Point p, </w:t>
+      </w:r>
+      <w:proofErr w:type="spellStart"/>
+      <w:r>
+        <w:t>Color</w:t>
+      </w:r>
+      <w:proofErr w:type="spellEnd"/>
+      <w:r>
+        <w:t xml:space="preserve"> c, </w:t>
+      </w:r>
+      <w:proofErr w:type="spellStart"/>
+      <w:r>
+        <w:t>Object</w:t>
+      </w:r>
+      <w:proofErr w:type="spellEnd"/>
+      <w:r>
+        <w:t xml:space="preserve"> </w:t>
+      </w:r>
+      <w:proofErr w:type="spellStart"/>
+      <w:r>
+        <w:t>rozmiarZSpinera</w:t>
+      </w:r>
+      <w:proofErr w:type="spellEnd"/>
+      <w:r>
+        <w:t xml:space="preserve">, </w:t>
+      </w:r>
+      <w:proofErr w:type="spellStart"/>
+      <w:r>
+        <w:t>int</w:t>
+      </w:r>
+      <w:proofErr w:type="spellEnd"/>
+      <w:r>
+        <w:t xml:space="preserve"> </w:t>
+      </w:r>
+      <w:proofErr w:type="spellStart"/>
+      <w:r>
+        <w:t>capRound</w:t>
+      </w:r>
+      <w:proofErr w:type="spellEnd"/>
+      <w:r>
+        <w:t xml:space="preserve">, </w:t>
+      </w:r>
+      <w:proofErr w:type="spellStart"/>
+      <w:r>
+        <w:t>int</w:t>
+      </w:r>
+      <w:proofErr w:type="spellEnd"/>
+      <w:r>
+        <w:t xml:space="preserve"> </w:t>
+      </w:r>
+      <w:proofErr w:type="spellStart"/>
+      <w:r>
+        <w:t>joinRound</w:t>
+      </w:r>
+      <w:proofErr w:type="spellEnd"/>
+      <w:r>
+        <w:t xml:space="preserve">, </w:t>
+      </w:r>
+      <w:proofErr w:type="spellStart"/>
+      <w:r>
+        <w:t>float</w:t>
+      </w:r>
+      <w:proofErr w:type="spellEnd"/>
+      <w:r>
+        <w:t xml:space="preserve"> </w:t>
+      </w:r>
+      <w:proofErr w:type="spellStart"/>
+      <w:r>
+        <w:t>miterLimit</w:t>
+      </w:r>
+      <w:proofErr w:type="spellEnd"/>
+      <w:r>
+        <w:t>) – nagłówek metody rysującej poprzez RMI</w:t>
+      </w:r>
+    </w:p>
+    <w:p>
+      <w:pPr>
+        <w:pStyle w:val="Akapitzlist"/>
+        <w:numPr>
+          <w:ilvl w:val="0"/>
+          <w:numId w:val="7"/>
+        </w:numPr>
+      </w:pPr>
+      <w:proofErr w:type="spellStart"/>
+      <w:r>
+        <w:t>byte</w:t>
+      </w:r>
+      <w:proofErr w:type="spellEnd"/>
+      <w:r>
+        <w:t xml:space="preserve">[] </w:t>
+      </w:r>
+      <w:proofErr w:type="spellStart"/>
+      <w:r>
+        <w:t>piszami</w:t>
+      </w:r>
+      <w:proofErr w:type="spellEnd"/>
+      <w:r>
+        <w:t>(</w:t>
+      </w:r>
+      <w:proofErr w:type="spellStart"/>
+      <w:r>
+        <w:t>String</w:t>
+      </w:r>
+      <w:proofErr w:type="spellEnd"/>
+      <w:r>
+        <w:t xml:space="preserve"> s, Point p, </w:t>
+      </w:r>
+      <w:proofErr w:type="spellStart"/>
+      <w:r>
+        <w:t>Color</w:t>
+      </w:r>
+      <w:proofErr w:type="spellEnd"/>
+      <w:r>
+        <w:t xml:space="preserve"> c, </w:t>
+      </w:r>
+      <w:proofErr w:type="spellStart"/>
+      <w:r>
+        <w:t>int</w:t>
+      </w:r>
+      <w:proofErr w:type="spellEnd"/>
+      <w:r>
+        <w:t xml:space="preserve"> </w:t>
+      </w:r>
+      <w:proofErr w:type="spellStart"/>
+      <w:r>
+        <w:t>capRound</w:t>
+      </w:r>
+      <w:proofErr w:type="spellEnd"/>
+      <w:r>
+        <w:t xml:space="preserve">, </w:t>
+      </w:r>
+      <w:proofErr w:type="spellStart"/>
+      <w:r>
+        <w:t>int</w:t>
+      </w:r>
+      <w:proofErr w:type="spellEnd"/>
+      <w:r>
+        <w:t xml:space="preserve"> </w:t>
+      </w:r>
+      <w:proofErr w:type="spellStart"/>
+      <w:r>
+        <w:t>joinRound</w:t>
+      </w:r>
+      <w:proofErr w:type="spellEnd"/>
+      <w:r>
+        <w:t xml:space="preserve">, </w:t>
+      </w:r>
+      <w:proofErr w:type="spellStart"/>
+      <w:r>
+        <w:t>float</w:t>
+      </w:r>
+      <w:proofErr w:type="spellEnd"/>
+      <w:r>
+        <w:t xml:space="preserve"> </w:t>
+      </w:r>
+      <w:proofErr w:type="spellStart"/>
+      <w:r>
+        <w:t>miterLimit</w:t>
+      </w:r>
+      <w:proofErr w:type="spellEnd"/>
+      <w:r>
+        <w:t>) – nagłówek metody pozwalającej na dodawanie tekstu poprzez RMI</w:t>
+      </w:r>
+    </w:p>
+    <w:p>
+      <w:pPr>
+        <w:pStyle w:val="Akapitzlist"/>
+        <w:numPr>
+          <w:ilvl w:val="0"/>
+          <w:numId w:val="7"/>
+        </w:numPr>
+      </w:pPr>
+      <w:r>
+        <w:t xml:space="preserve"> </w:t>
+      </w:r>
+      <w:proofErr w:type="spellStart"/>
+      <w:r>
+        <w:t>byte</w:t>
+      </w:r>
+      <w:proofErr w:type="spellEnd"/>
+      <w:r>
+        <w:t xml:space="preserve">[] </w:t>
+      </w:r>
+      <w:proofErr w:type="spellStart"/>
+      <w:r>
+        <w:t>wyczyscrmi</w:t>
+      </w:r>
+      <w:proofErr w:type="spellEnd"/>
+      <w:r>
+        <w:t xml:space="preserve">() – nagłówek </w:t>
+      </w:r>
+      <w:r>
+        <w:t>metody pozwalającej wyczyścić obszar roboczy poprzez RMI</w:t>
+      </w:r>
+      <w:r>
+        <w:t xml:space="preserve"> </w:t>
+      </w:r>
+    </w:p>
+    <w:p>
+      <w:pPr>
+        <w:pStyle w:val="Akapitzlist"/>
+        <w:numPr>
+          <w:ilvl w:val="0"/>
+          <w:numId w:val="7"/>
+        </w:numPr>
+      </w:pPr>
+      <w:proofErr w:type="spellStart"/>
+      <w:r>
+        <w:t>byte</w:t>
+      </w:r>
+      <w:proofErr w:type="spellEnd"/>
+      <w:r>
+        <w:t xml:space="preserve">[] </w:t>
+      </w:r>
+      <w:proofErr w:type="spellStart"/>
+      <w:r>
+        <w:t>odczytajrmi</w:t>
+      </w:r>
+      <w:proofErr w:type="spellEnd"/>
+      <w:r>
+        <w:t xml:space="preserve">() – nagłówek metody pozwalającej odczytać poprzez RMI uprzednio zapisany obraz w pliku graficznym </w:t>
+      </w:r>
+    </w:p>
+    <w:p>
+      <w:pPr>
+        <w:pStyle w:val="Akapitzlist"/>
+      </w:pPr>
+    </w:p>
     <w:p>
       <w:pPr>
         <w:pStyle w:val="Nagwek2"/>
@@ -915,13 +1521,408 @@
     <w:p>
       <w:r>
         <w:pict>
-          <v:shape id="_x0000_i1025" type="#_x0000_t75" style="width:453.75pt;height:162pt">
+          <v:shape id="_x0000_i1027" type="#_x0000_t75" style="width:453.75pt;height:162pt">
             <v:imagedata r:id="rId8" o:title="RysowanieImpl"/>
           </v:shape>
         </w:pict>
       </w:r>
     </w:p>
     <w:p>
+      <w:r>
+        <w:t>Pola klasy:</w:t>
+      </w:r>
+    </w:p>
+    <w:p>
+      <w:pPr>
+        <w:pStyle w:val="Akapitzlist"/>
+        <w:numPr>
+          <w:ilvl w:val="0"/>
+          <w:numId w:val="8"/>
+        </w:numPr>
+      </w:pPr>
+      <w:proofErr w:type="spellStart"/>
+      <w:r>
+        <w:t>BufferedImage</w:t>
+      </w:r>
+      <w:proofErr w:type="spellEnd"/>
+      <w:r>
+        <w:t xml:space="preserve"> </w:t>
+      </w:r>
+      <w:proofErr w:type="spellStart"/>
+      <w:r>
+        <w:t>common</w:t>
+      </w:r>
+      <w:proofErr w:type="spellEnd"/>
+      <w:r>
+        <w:t xml:space="preserve"> – referencja do klasy po stronie serwera, będącej obszarem roboczym po którym się rysuje</w:t>
+      </w:r>
+    </w:p>
+    <w:p>
+      <w:pPr>
+        <w:pStyle w:val="Akapitzlist"/>
+        <w:numPr>
+          <w:ilvl w:val="0"/>
+          <w:numId w:val="8"/>
+        </w:numPr>
+      </w:pPr>
+      <w:proofErr w:type="spellStart"/>
+      <w:r>
+        <w:t>Map&lt;RenderingHints.Key</w:t>
+      </w:r>
+      <w:proofErr w:type="spellEnd"/>
+      <w:r>
+        <w:t xml:space="preserve">, </w:t>
+      </w:r>
+      <w:proofErr w:type="spellStart"/>
+      <w:r>
+        <w:t>Object</w:t>
+      </w:r>
+      <w:proofErr w:type="spellEnd"/>
+      <w:r>
+        <w:t>&gt; hm</w:t>
+      </w:r>
+      <w:r>
+        <w:t xml:space="preserve"> – klasa </w:t>
+      </w:r>
+      <w:proofErr w:type="spellStart"/>
+      <w:r>
+        <w:t>generyczna</w:t>
+      </w:r>
+      <w:proofErr w:type="spellEnd"/>
+      <w:r>
+        <w:t xml:space="preserve"> przekazywana do klasy </w:t>
+      </w:r>
+      <w:proofErr w:type="spellStart"/>
+      <w:r>
+        <w:t>RenderingHints</w:t>
+      </w:r>
+      <w:proofErr w:type="spellEnd"/>
+    </w:p>
+    <w:p>
+      <w:pPr>
+        <w:pStyle w:val="Akapitzlist"/>
+        <w:numPr>
+          <w:ilvl w:val="0"/>
+          <w:numId w:val="8"/>
+        </w:numPr>
+      </w:pPr>
+      <w:r>
+        <w:t xml:space="preserve"> </w:t>
+      </w:r>
+      <w:proofErr w:type="spellStart"/>
+      <w:r>
+        <w:t>RenderingHints</w:t>
+      </w:r>
+      <w:proofErr w:type="spellEnd"/>
+      <w:r>
+        <w:t xml:space="preserve"> </w:t>
+      </w:r>
+      <w:proofErr w:type="spellStart"/>
+      <w:r>
+        <w:t>rh</w:t>
+      </w:r>
+      <w:proofErr w:type="spellEnd"/>
+      <w:r>
+        <w:t xml:space="preserve"> – klasa wykorzystywana do prawidłowego działania rysowania z użyciem </w:t>
+      </w:r>
+      <w:proofErr w:type="spellStart"/>
+      <w:r>
+        <w:t>BufferedImage</w:t>
+      </w:r>
+      <w:proofErr w:type="spellEnd"/>
+      <w:r>
+        <w:t xml:space="preserve"> </w:t>
+      </w:r>
+    </w:p>
+    <w:p>
+      <w:r>
+        <w:lastRenderedPageBreak/>
+        <w:t>Metody klasy:</w:t>
+      </w:r>
+    </w:p>
+    <w:p>
+      <w:pPr>
+        <w:pStyle w:val="Akapitzlist"/>
+        <w:numPr>
+          <w:ilvl w:val="0"/>
+          <w:numId w:val="9"/>
+        </w:numPr>
+      </w:pPr>
+      <w:proofErr w:type="spellStart"/>
+      <w:r>
+        <w:t>RysowanieImpl</w:t>
+      </w:r>
+      <w:proofErr w:type="spellEnd"/>
+      <w:r>
+        <w:t xml:space="preserve"> – konstruktor</w:t>
+      </w:r>
+    </w:p>
+    <w:p>
+      <w:pPr>
+        <w:pStyle w:val="Akapitzlist"/>
+        <w:numPr>
+          <w:ilvl w:val="0"/>
+          <w:numId w:val="9"/>
+        </w:numPr>
+      </w:pPr>
+      <w:proofErr w:type="spellStart"/>
+      <w:r>
+        <w:t>byte</w:t>
+      </w:r>
+      <w:proofErr w:type="spellEnd"/>
+      <w:r>
+        <w:t xml:space="preserve">[] </w:t>
+      </w:r>
+      <w:proofErr w:type="spellStart"/>
+      <w:r>
+        <w:t>setrmi</w:t>
+      </w:r>
+      <w:proofErr w:type="spellEnd"/>
+      <w:r>
+        <w:t>() – metoda ustawiająca początkowy stan obszaru roboczego poprzez RMI</w:t>
+      </w:r>
+    </w:p>
+    <w:p>
+      <w:pPr>
+        <w:pStyle w:val="Akapitzlist"/>
+        <w:numPr>
+          <w:ilvl w:val="0"/>
+          <w:numId w:val="9"/>
+        </w:numPr>
+      </w:pPr>
+      <w:proofErr w:type="spellStart"/>
+      <w:r>
+        <w:t>byte</w:t>
+      </w:r>
+      <w:proofErr w:type="spellEnd"/>
+      <w:r>
+        <w:t xml:space="preserve">[] </w:t>
+      </w:r>
+      <w:proofErr w:type="spellStart"/>
+      <w:r>
+        <w:t>rysujrmi</w:t>
+      </w:r>
+      <w:proofErr w:type="spellEnd"/>
+      <w:r>
+        <w:t xml:space="preserve">(Point p, </w:t>
+      </w:r>
+      <w:proofErr w:type="spellStart"/>
+      <w:r>
+        <w:t>Color</w:t>
+      </w:r>
+      <w:proofErr w:type="spellEnd"/>
+      <w:r>
+        <w:t xml:space="preserve"> c, </w:t>
+      </w:r>
+      <w:proofErr w:type="spellStart"/>
+      <w:r>
+        <w:t>Object</w:t>
+      </w:r>
+      <w:proofErr w:type="spellEnd"/>
+      <w:r>
+        <w:t xml:space="preserve"> </w:t>
+      </w:r>
+      <w:proofErr w:type="spellStart"/>
+      <w:r>
+        <w:t>rozmiarZSpinera</w:t>
+      </w:r>
+      <w:proofErr w:type="spellEnd"/>
+      <w:r>
+        <w:t xml:space="preserve">, </w:t>
+      </w:r>
+      <w:proofErr w:type="spellStart"/>
+      <w:r>
+        <w:t>int</w:t>
+      </w:r>
+      <w:proofErr w:type="spellEnd"/>
+      <w:r>
+        <w:t xml:space="preserve"> </w:t>
+      </w:r>
+      <w:proofErr w:type="spellStart"/>
+      <w:r>
+        <w:t>capRound</w:t>
+      </w:r>
+      <w:proofErr w:type="spellEnd"/>
+      <w:r>
+        <w:t xml:space="preserve">, </w:t>
+      </w:r>
+      <w:proofErr w:type="spellStart"/>
+      <w:r>
+        <w:t>int</w:t>
+      </w:r>
+      <w:proofErr w:type="spellEnd"/>
+      <w:r>
+        <w:t xml:space="preserve"> </w:t>
+      </w:r>
+      <w:proofErr w:type="spellStart"/>
+      <w:r>
+        <w:t>joinRound</w:t>
+      </w:r>
+      <w:proofErr w:type="spellEnd"/>
+      <w:r>
+        <w:t xml:space="preserve">, </w:t>
+      </w:r>
+      <w:proofErr w:type="spellStart"/>
+      <w:r>
+        <w:t>float</w:t>
+      </w:r>
+      <w:proofErr w:type="spellEnd"/>
+      <w:r>
+        <w:t xml:space="preserve"> </w:t>
+      </w:r>
+      <w:proofErr w:type="spellStart"/>
+      <w:r>
+        <w:t>miterLimit</w:t>
+      </w:r>
+      <w:proofErr w:type="spellEnd"/>
+      <w:r>
+        <w:t>) – metoda pozwalająca na rysowanie poprzez RMI</w:t>
+      </w:r>
+    </w:p>
+    <w:p>
+      <w:pPr>
+        <w:pStyle w:val="Akapitzlist"/>
+        <w:numPr>
+          <w:ilvl w:val="0"/>
+          <w:numId w:val="9"/>
+        </w:numPr>
+      </w:pPr>
+      <w:proofErr w:type="spellStart"/>
+      <w:r>
+        <w:t>byte</w:t>
+      </w:r>
+      <w:proofErr w:type="spellEnd"/>
+      <w:r>
+        <w:t xml:space="preserve">[] </w:t>
+      </w:r>
+      <w:proofErr w:type="spellStart"/>
+      <w:r>
+        <w:t>piszami</w:t>
+      </w:r>
+      <w:proofErr w:type="spellEnd"/>
+      <w:r>
+        <w:t>(</w:t>
+      </w:r>
+      <w:proofErr w:type="spellStart"/>
+      <w:r>
+        <w:t>String</w:t>
+      </w:r>
+      <w:proofErr w:type="spellEnd"/>
+      <w:r>
+        <w:t xml:space="preserve"> s, Point p, </w:t>
+      </w:r>
+      <w:proofErr w:type="spellStart"/>
+      <w:r>
+        <w:t>Color</w:t>
+      </w:r>
+      <w:proofErr w:type="spellEnd"/>
+      <w:r>
+        <w:t xml:space="preserve"> c, </w:t>
+      </w:r>
+      <w:proofErr w:type="spellStart"/>
+      <w:r>
+        <w:t>int</w:t>
+      </w:r>
+      <w:proofErr w:type="spellEnd"/>
+      <w:r>
+        <w:t xml:space="preserve"> </w:t>
+      </w:r>
+      <w:proofErr w:type="spellStart"/>
+      <w:r>
+        <w:t>capRound</w:t>
+      </w:r>
+      <w:proofErr w:type="spellEnd"/>
+      <w:r>
+        <w:t xml:space="preserve">, </w:t>
+      </w:r>
+      <w:proofErr w:type="spellStart"/>
+      <w:r>
+        <w:t>int</w:t>
+      </w:r>
+      <w:proofErr w:type="spellEnd"/>
+      <w:r>
+        <w:t xml:space="preserve"> </w:t>
+      </w:r>
+      <w:proofErr w:type="spellStart"/>
+      <w:r>
+        <w:t>joinRound</w:t>
+      </w:r>
+      <w:proofErr w:type="spellEnd"/>
+      <w:r>
+        <w:t xml:space="preserve">, </w:t>
+      </w:r>
+      <w:proofErr w:type="spellStart"/>
+      <w:r>
+        <w:t>float</w:t>
+      </w:r>
+      <w:proofErr w:type="spellEnd"/>
+      <w:r>
+        <w:t xml:space="preserve"> </w:t>
+      </w:r>
+      <w:proofErr w:type="spellStart"/>
+      <w:r>
+        <w:t>miterLimit</w:t>
+      </w:r>
+      <w:proofErr w:type="spellEnd"/>
+      <w:r>
+        <w:t>) – metoda pozwalająca na dodawanie tekstu poprzez RMI</w:t>
+      </w:r>
+    </w:p>
+    <w:p>
+      <w:pPr>
+        <w:pStyle w:val="Akapitzlist"/>
+        <w:numPr>
+          <w:ilvl w:val="0"/>
+          <w:numId w:val="9"/>
+        </w:numPr>
+      </w:pPr>
+      <w:r>
+        <w:t xml:space="preserve"> </w:t>
+      </w:r>
+      <w:proofErr w:type="spellStart"/>
+      <w:r>
+        <w:t>byte</w:t>
+      </w:r>
+      <w:proofErr w:type="spellEnd"/>
+      <w:r>
+        <w:t xml:space="preserve">[] </w:t>
+      </w:r>
+      <w:proofErr w:type="spellStart"/>
+      <w:r>
+        <w:t>wyczyscrmi</w:t>
+      </w:r>
+      <w:proofErr w:type="spellEnd"/>
+      <w:r>
+        <w:t xml:space="preserve">() – metoda pozwalająca wyczyścić obszar roboczy poprzez RMI </w:t>
+      </w:r>
+    </w:p>
+    <w:p>
+      <w:pPr>
+        <w:pStyle w:val="Akapitzlist"/>
+        <w:numPr>
+          <w:ilvl w:val="0"/>
+          <w:numId w:val="9"/>
+        </w:numPr>
+      </w:pPr>
+      <w:proofErr w:type="spellStart"/>
+      <w:r>
+        <w:t>byte</w:t>
+      </w:r>
+      <w:proofErr w:type="spellEnd"/>
+      <w:r>
+        <w:t xml:space="preserve">[] </w:t>
+      </w:r>
+      <w:proofErr w:type="spellStart"/>
+      <w:r>
+        <w:t>odczytajrmi</w:t>
+      </w:r>
+      <w:proofErr w:type="spellEnd"/>
+      <w:r>
+        <w:t xml:space="preserve">() – metoda pozwalająca odczytać poprzez RMI uprzednio zapisany obraz w pliku graficznym </w:t>
+      </w:r>
+    </w:p>
+    <w:p/>
+    <w:p>
       <w:pPr>
         <w:pStyle w:val="Nagwek1"/>
         <w:numPr>
@@ -957,17 +1958,891 @@
     <w:p>
       <w:r>
         <w:pict>
-          <v:shape id="_x0000_i1027" type="#_x0000_t75" style="width:453pt;height:459.75pt">
+          <v:shape id="_x0000_i1028" type="#_x0000_t75" style="width:453pt;height:459.75pt">
             <v:imagedata r:id="rId9" o:title="RysowanieClient"/>
           </v:shape>
         </w:pict>
       </w:r>
     </w:p>
     <w:p/>
-    <w:p/>
-    <w:p/>
-    <w:p/>
-    <w:p/>
+    <w:p>
+      <w:r>
+        <w:t>Pola klasy:</w:t>
+      </w:r>
+    </w:p>
+    <w:p>
+      <w:pPr>
+        <w:pStyle w:val="Akapitzlist"/>
+        <w:numPr>
+          <w:ilvl w:val="0"/>
+          <w:numId w:val="10"/>
+        </w:numPr>
+      </w:pPr>
+      <w:proofErr w:type="spellStart"/>
+      <w:r>
+        <w:t>JPanel</w:t>
+      </w:r>
+      <w:proofErr w:type="spellEnd"/>
+      <w:r>
+        <w:t xml:space="preserve"> obszar – kontener w którym umieszczany jest obszar roboczy </w:t>
+      </w:r>
+    </w:p>
+    <w:p>
+      <w:pPr>
+        <w:pStyle w:val="Akapitzlist"/>
+        <w:numPr>
+          <w:ilvl w:val="0"/>
+          <w:numId w:val="10"/>
+        </w:numPr>
+      </w:pPr>
+      <w:proofErr w:type="spellStart"/>
+      <w:r>
+        <w:t>JPanel</w:t>
+      </w:r>
+      <w:proofErr w:type="spellEnd"/>
+      <w:r>
+        <w:t xml:space="preserve"> </w:t>
+      </w:r>
+      <w:proofErr w:type="spellStart"/>
+      <w:r>
+        <w:t>kontenerPrzyciskGora</w:t>
+      </w:r>
+      <w:proofErr w:type="spellEnd"/>
+      <w:r>
+        <w:t xml:space="preserve"> – kontener zlokalizowany w górnej części interfejsu użytkownika , w którym umieszczony jest przycisk do czyszczenia obszaru roboczego </w:t>
+      </w:r>
+    </w:p>
+    <w:p>
+      <w:pPr>
+        <w:pStyle w:val="Akapitzlist"/>
+        <w:numPr>
+          <w:ilvl w:val="0"/>
+          <w:numId w:val="10"/>
+        </w:numPr>
+      </w:pPr>
+      <w:proofErr w:type="spellStart"/>
+      <w:r>
+        <w:t>JPanelkontenerPrzyciskiDol</w:t>
+      </w:r>
+      <w:proofErr w:type="spellEnd"/>
+      <w:r>
+        <w:t xml:space="preserve"> – kontener zlokalizowany w dolnej części interfejsu użytkownika, w którym umieszczone są przyciski zapisu i odczytywania pliku graficznego</w:t>
+      </w:r>
+    </w:p>
+    <w:p>
+      <w:pPr>
+        <w:pStyle w:val="Akapitzlist"/>
+        <w:numPr>
+          <w:ilvl w:val="0"/>
+          <w:numId w:val="10"/>
+        </w:numPr>
+      </w:pPr>
+      <w:proofErr w:type="spellStart"/>
+      <w:r>
+        <w:t>JToolBar</w:t>
+      </w:r>
+      <w:proofErr w:type="spellEnd"/>
+      <w:r>
+        <w:t xml:space="preserve"> </w:t>
+      </w:r>
+      <w:proofErr w:type="spellStart"/>
+      <w:r>
+        <w:t>kontenerPrzybornik</w:t>
+      </w:r>
+      <w:proofErr w:type="spellEnd"/>
+      <w:r>
+        <w:t xml:space="preserve"> – pasek narzędzi w którym umieszczany jest przybornik</w:t>
+      </w:r>
+    </w:p>
+    <w:p>
+      <w:pPr>
+        <w:pStyle w:val="Akapitzlist"/>
+        <w:numPr>
+          <w:ilvl w:val="0"/>
+          <w:numId w:val="10"/>
+        </w:numPr>
+      </w:pPr>
+      <w:proofErr w:type="spellStart"/>
+      <w:r>
+        <w:t>JButton</w:t>
+      </w:r>
+      <w:proofErr w:type="spellEnd"/>
+      <w:r>
+        <w:t xml:space="preserve"> zapis – przycisk do zapisywania dotychczasowej pracy w pliku graficznym</w:t>
+      </w:r>
+    </w:p>
+    <w:p>
+      <w:pPr>
+        <w:pStyle w:val="Akapitzlist"/>
+        <w:numPr>
+          <w:ilvl w:val="0"/>
+          <w:numId w:val="10"/>
+        </w:numPr>
+      </w:pPr>
+      <w:proofErr w:type="spellStart"/>
+      <w:r>
+        <w:lastRenderedPageBreak/>
+        <w:t>JButton</w:t>
+      </w:r>
+      <w:proofErr w:type="spellEnd"/>
+      <w:r>
+        <w:t xml:space="preserve"> wczytywanie – przycisk do wczytywania pliku graficznego i ustawiania go w obszarze roboczym</w:t>
+      </w:r>
+    </w:p>
+    <w:p>
+      <w:pPr>
+        <w:pStyle w:val="Akapitzlist"/>
+        <w:numPr>
+          <w:ilvl w:val="0"/>
+          <w:numId w:val="10"/>
+        </w:numPr>
+      </w:pPr>
+      <w:proofErr w:type="spellStart"/>
+      <w:r>
+        <w:t>JButton</w:t>
+      </w:r>
+      <w:proofErr w:type="spellEnd"/>
+      <w:r>
+        <w:t xml:space="preserve"> </w:t>
+      </w:r>
+      <w:proofErr w:type="spellStart"/>
+      <w:r>
+        <w:t>wyczysc</w:t>
+      </w:r>
+      <w:proofErr w:type="spellEnd"/>
+      <w:r>
+        <w:t xml:space="preserve"> – przycisk do czyszczenia obszaru roboczego</w:t>
+      </w:r>
+    </w:p>
+    <w:p>
+      <w:pPr>
+        <w:pStyle w:val="Akapitzlist"/>
+        <w:numPr>
+          <w:ilvl w:val="0"/>
+          <w:numId w:val="10"/>
+        </w:numPr>
+      </w:pPr>
+      <w:proofErr w:type="spellStart"/>
+      <w:r>
+        <w:t>JButton</w:t>
+      </w:r>
+      <w:proofErr w:type="spellEnd"/>
+      <w:r>
+        <w:t xml:space="preserve"> </w:t>
+      </w:r>
+      <w:proofErr w:type="spellStart"/>
+      <w:r>
+        <w:t>kolorBT</w:t>
+      </w:r>
+      <w:proofErr w:type="spellEnd"/>
+      <w:r>
+        <w:t xml:space="preserve"> </w:t>
+      </w:r>
+      <w:r>
+        <w:t xml:space="preserve"> - przycisk do zmieniania koloru rysowania</w:t>
+      </w:r>
+    </w:p>
+    <w:p>
+      <w:pPr>
+        <w:pStyle w:val="Akapitzlist"/>
+        <w:numPr>
+          <w:ilvl w:val="0"/>
+          <w:numId w:val="10"/>
+        </w:numPr>
+      </w:pPr>
+      <w:proofErr w:type="spellStart"/>
+      <w:r>
+        <w:t>JLabel</w:t>
+      </w:r>
+      <w:proofErr w:type="spellEnd"/>
+      <w:r>
+        <w:t xml:space="preserve">  </w:t>
+      </w:r>
+      <w:proofErr w:type="spellStart"/>
+      <w:r>
+        <w:t>przybornikLabel</w:t>
+      </w:r>
+      <w:proofErr w:type="spellEnd"/>
+      <w:r>
+        <w:t xml:space="preserve"> – napis przybornika</w:t>
+      </w:r>
+    </w:p>
+    <w:p>
+      <w:pPr>
+        <w:pStyle w:val="Akapitzlist"/>
+        <w:numPr>
+          <w:ilvl w:val="0"/>
+          <w:numId w:val="10"/>
+        </w:numPr>
+      </w:pPr>
+      <w:proofErr w:type="spellStart"/>
+      <w:r>
+        <w:t>JLabel</w:t>
+      </w:r>
+      <w:proofErr w:type="spellEnd"/>
+      <w:r>
+        <w:t xml:space="preserve"> </w:t>
+      </w:r>
+      <w:proofErr w:type="spellStart"/>
+      <w:r>
+        <w:t>obszarLabel</w:t>
+      </w:r>
+      <w:proofErr w:type="spellEnd"/>
+      <w:r>
+        <w:t xml:space="preserve"> – w tym komponencie ustawiany jest obszar roboczy, który następnie jest wstawiany do kontenera </w:t>
+      </w:r>
+      <w:proofErr w:type="spellStart"/>
+      <w:r>
+        <w:t>JPanel</w:t>
+      </w:r>
+      <w:proofErr w:type="spellEnd"/>
+      <w:r>
+        <w:t xml:space="preserve"> obszar</w:t>
+      </w:r>
+    </w:p>
+    <w:p>
+      <w:pPr>
+        <w:pStyle w:val="Akapitzlist"/>
+        <w:numPr>
+          <w:ilvl w:val="0"/>
+          <w:numId w:val="10"/>
+        </w:numPr>
+      </w:pPr>
+      <w:proofErr w:type="spellStart"/>
+      <w:r>
+        <w:t>JLabel</w:t>
+      </w:r>
+      <w:proofErr w:type="spellEnd"/>
+      <w:r>
+        <w:t xml:space="preserve"> </w:t>
+      </w:r>
+      <w:proofErr w:type="spellStart"/>
+      <w:r>
+        <w:t>rozmiarLabel</w:t>
+      </w:r>
+      <w:proofErr w:type="spellEnd"/>
+      <w:r>
+        <w:t xml:space="preserve"> – napis w przyborniku dotyczący rozmiaru</w:t>
+      </w:r>
+    </w:p>
+    <w:p>
+      <w:pPr>
+        <w:pStyle w:val="Akapitzlist"/>
+        <w:numPr>
+          <w:ilvl w:val="0"/>
+          <w:numId w:val="10"/>
+        </w:numPr>
+      </w:pPr>
+      <w:proofErr w:type="spellStart"/>
+      <w:r>
+        <w:t>JRadioButton</w:t>
+      </w:r>
+      <w:proofErr w:type="spellEnd"/>
+      <w:r>
+        <w:t xml:space="preserve"> rysuj – okrągłe pole zaznaczania wskazujące, że aktualnym narzędziem przybornika jest pędzel </w:t>
+      </w:r>
+    </w:p>
+    <w:p>
+      <w:pPr>
+        <w:pStyle w:val="Akapitzlist"/>
+        <w:numPr>
+          <w:ilvl w:val="0"/>
+          <w:numId w:val="10"/>
+        </w:numPr>
+      </w:pPr>
+      <w:proofErr w:type="spellStart"/>
+      <w:r>
+        <w:t>JRadioButton</w:t>
+      </w:r>
+      <w:proofErr w:type="spellEnd"/>
+      <w:r>
+        <w:t xml:space="preserve"> pisz - okrągłe pole zaznaczania wskazujące, że aktualnym narzędziem przybornika jest tekst</w:t>
+      </w:r>
+    </w:p>
+    <w:p>
+      <w:pPr>
+        <w:pStyle w:val="Akapitzlist"/>
+        <w:numPr>
+          <w:ilvl w:val="0"/>
+          <w:numId w:val="10"/>
+        </w:numPr>
+      </w:pPr>
+      <w:proofErr w:type="spellStart"/>
+      <w:r>
+        <w:t>SpinnerNumberModel</w:t>
+      </w:r>
+      <w:proofErr w:type="spellEnd"/>
+      <w:r>
+        <w:t xml:space="preserve"> </w:t>
+      </w:r>
+      <w:proofErr w:type="spellStart"/>
+      <w:r>
+        <w:t>rozmiarRysowaniaTryb</w:t>
+      </w:r>
+      <w:proofErr w:type="spellEnd"/>
+      <w:r>
+        <w:t xml:space="preserve"> –</w:t>
+      </w:r>
+      <w:r>
+        <w:t xml:space="preserve"> komponent wykorzystywany w konstruktorze </w:t>
+      </w:r>
+      <w:proofErr w:type="spellStart"/>
+      <w:r>
+        <w:t>JSpinner</w:t>
+      </w:r>
+      <w:proofErr w:type="spellEnd"/>
+    </w:p>
+    <w:p>
+      <w:pPr>
+        <w:pStyle w:val="Akapitzlist"/>
+        <w:numPr>
+          <w:ilvl w:val="0"/>
+          <w:numId w:val="10"/>
+        </w:numPr>
+      </w:pPr>
+      <w:proofErr w:type="spellStart"/>
+      <w:r>
+        <w:t>JSpinner</w:t>
+      </w:r>
+      <w:proofErr w:type="spellEnd"/>
+      <w:r>
+        <w:t xml:space="preserve"> </w:t>
+      </w:r>
+      <w:r>
+        <w:t xml:space="preserve"> </w:t>
+      </w:r>
+      <w:proofErr w:type="spellStart"/>
+      <w:r>
+        <w:t>rozmiar</w:t>
+      </w:r>
+      <w:r>
+        <w:t>R</w:t>
+      </w:r>
+      <w:r>
+        <w:t>ysowania</w:t>
+      </w:r>
+      <w:proofErr w:type="spellEnd"/>
+      <w:r>
+        <w:t xml:space="preserve"> – komponent do określania rozmiaru rysowania</w:t>
+      </w:r>
+    </w:p>
+    <w:p>
+      <w:pPr>
+        <w:pStyle w:val="Akapitzlist"/>
+        <w:numPr>
+          <w:ilvl w:val="0"/>
+          <w:numId w:val="10"/>
+        </w:numPr>
+      </w:pPr>
+      <w:proofErr w:type="spellStart"/>
+      <w:r>
+        <w:t>JFileChooser</w:t>
+      </w:r>
+      <w:proofErr w:type="spellEnd"/>
+      <w:r>
+        <w:t xml:space="preserve"> </w:t>
+      </w:r>
+      <w:proofErr w:type="spellStart"/>
+      <w:r>
+        <w:t>zapisOknoDialog</w:t>
+      </w:r>
+      <w:proofErr w:type="spellEnd"/>
+      <w:r>
+        <w:t xml:space="preserve">– okno dialogowe do wskazywania katalogu w którym </w:t>
+      </w:r>
+      <w:proofErr w:type="spellStart"/>
+      <w:r>
+        <w:t>zapisac</w:t>
+      </w:r>
+      <w:proofErr w:type="spellEnd"/>
+      <w:r>
+        <w:t xml:space="preserve"> plik graficzny</w:t>
+      </w:r>
+    </w:p>
+    <w:p>
+      <w:pPr>
+        <w:pStyle w:val="Akapitzlist"/>
+        <w:numPr>
+          <w:ilvl w:val="0"/>
+          <w:numId w:val="10"/>
+        </w:numPr>
+      </w:pPr>
+      <w:proofErr w:type="spellStart"/>
+      <w:r>
+        <w:t>JFileChooser</w:t>
+      </w:r>
+      <w:proofErr w:type="spellEnd"/>
+      <w:r>
+        <w:t xml:space="preserve"> </w:t>
+      </w:r>
+      <w:proofErr w:type="spellStart"/>
+      <w:r>
+        <w:t>odczytOknoDialog</w:t>
+      </w:r>
+      <w:proofErr w:type="spellEnd"/>
+      <w:r>
+        <w:t xml:space="preserve"> – okno dialogowe do wskazywania pliku graficznego, który ma zostać odczytany i wstawiony do obszaru roboczego</w:t>
+      </w:r>
+    </w:p>
+    <w:p>
+      <w:pPr>
+        <w:pStyle w:val="Akapitzlist"/>
+        <w:numPr>
+          <w:ilvl w:val="0"/>
+          <w:numId w:val="10"/>
+        </w:numPr>
+      </w:pPr>
+      <w:proofErr w:type="spellStart"/>
+      <w:r>
+        <w:t>int</w:t>
+      </w:r>
+      <w:proofErr w:type="spellEnd"/>
+      <w:r>
+        <w:t xml:space="preserve"> </w:t>
+      </w:r>
+      <w:proofErr w:type="spellStart"/>
+      <w:r>
+        <w:t>aktywneNarzedzia</w:t>
+      </w:r>
+      <w:proofErr w:type="spellEnd"/>
+      <w:r>
+        <w:t xml:space="preserve"> – zmienna pomocnicza, która wskazuje aktualnie zaznaczone narzędzie</w:t>
+      </w:r>
+    </w:p>
+    <w:p>
+      <w:pPr>
+        <w:pStyle w:val="Akapitzlist"/>
+        <w:numPr>
+          <w:ilvl w:val="0"/>
+          <w:numId w:val="10"/>
+        </w:numPr>
+      </w:pPr>
+      <w:proofErr w:type="spellStart"/>
+      <w:r>
+        <w:t>BufferedImage</w:t>
+      </w:r>
+      <w:proofErr w:type="spellEnd"/>
+      <w:r>
+        <w:t xml:space="preserve"> </w:t>
+      </w:r>
+      <w:proofErr w:type="spellStart"/>
+      <w:r>
+        <w:t>BIwyjsciowyObszarRob</w:t>
+      </w:r>
+      <w:proofErr w:type="spellEnd"/>
+      <w:r>
+        <w:t xml:space="preserve"> – referencja do klasy </w:t>
+      </w:r>
+      <w:proofErr w:type="spellStart"/>
+      <w:r>
+        <w:t>BufferedImage</w:t>
+      </w:r>
+      <w:proofErr w:type="spellEnd"/>
+      <w:r>
+        <w:t>, która przechowuje początkowy stan obszaru roboczego</w:t>
+      </w:r>
+    </w:p>
+    <w:p>
+      <w:pPr>
+        <w:pStyle w:val="Akapitzlist"/>
+        <w:numPr>
+          <w:ilvl w:val="0"/>
+          <w:numId w:val="10"/>
+        </w:numPr>
+      </w:pPr>
+      <w:proofErr w:type="spellStart"/>
+      <w:r>
+        <w:t>BufferedImage</w:t>
+      </w:r>
+      <w:proofErr w:type="spellEnd"/>
+      <w:r>
+        <w:t xml:space="preserve"> </w:t>
+      </w:r>
+      <w:proofErr w:type="spellStart"/>
+      <w:r>
+        <w:t>BIzmienianyObszarRob</w:t>
+      </w:r>
+      <w:proofErr w:type="spellEnd"/>
+      <w:r>
+        <w:t xml:space="preserve"> – referencja do klasy </w:t>
+      </w:r>
+      <w:proofErr w:type="spellStart"/>
+      <w:r>
+        <w:t>BufferedImage</w:t>
+      </w:r>
+      <w:proofErr w:type="spellEnd"/>
+      <w:r>
+        <w:t>, która przechowuje aktualny stan obszaru roboczego</w:t>
+      </w:r>
+    </w:p>
+    <w:p>
+      <w:pPr>
+        <w:pStyle w:val="Akapitzlist"/>
+        <w:numPr>
+          <w:ilvl w:val="0"/>
+          <w:numId w:val="10"/>
+        </w:numPr>
+      </w:pPr>
+      <w:proofErr w:type="spellStart"/>
+      <w:r>
+        <w:t>Color</w:t>
+      </w:r>
+      <w:proofErr w:type="spellEnd"/>
+      <w:r>
+        <w:t xml:space="preserve"> kolor – referencja do klasy </w:t>
+      </w:r>
+      <w:proofErr w:type="spellStart"/>
+      <w:r>
+        <w:t>Color</w:t>
+      </w:r>
+      <w:proofErr w:type="spellEnd"/>
+      <w:r>
+        <w:t>, przechowująca aktualnie wybrany kolor</w:t>
+      </w:r>
+    </w:p>
+    <w:p>
+      <w:pPr>
+        <w:pStyle w:val="Akapitzlist"/>
+        <w:numPr>
+          <w:ilvl w:val="0"/>
+          <w:numId w:val="10"/>
+        </w:numPr>
+      </w:pPr>
+      <w:proofErr w:type="spellStart"/>
+      <w:r>
+        <w:t>RenderingHints</w:t>
+      </w:r>
+      <w:proofErr w:type="spellEnd"/>
+      <w:r>
+        <w:t xml:space="preserve"> </w:t>
+      </w:r>
+      <w:proofErr w:type="spellStart"/>
+      <w:r>
+        <w:t>rh</w:t>
+      </w:r>
+      <w:proofErr w:type="spellEnd"/>
+      <w:r>
+        <w:t xml:space="preserve"> – referencja do klasy </w:t>
+      </w:r>
+      <w:proofErr w:type="spellStart"/>
+      <w:r>
+        <w:t>RenderingHints</w:t>
+      </w:r>
+      <w:proofErr w:type="spellEnd"/>
+      <w:r>
+        <w:t xml:space="preserve">, wykorzystywana do prawidłowego działania rysowania z użyciem </w:t>
+      </w:r>
+      <w:proofErr w:type="spellStart"/>
+      <w:r>
+        <w:t>BufferedImage</w:t>
+      </w:r>
+      <w:proofErr w:type="spellEnd"/>
+    </w:p>
+    <w:p>
+      <w:pPr>
+        <w:pStyle w:val="Akapitzlist"/>
+        <w:numPr>
+          <w:ilvl w:val="0"/>
+          <w:numId w:val="10"/>
+        </w:numPr>
+      </w:pPr>
+      <w:proofErr w:type="spellStart"/>
+      <w:r>
+        <w:t>int</w:t>
+      </w:r>
+      <w:proofErr w:type="spellEnd"/>
+      <w:r>
+        <w:t xml:space="preserve"> </w:t>
+      </w:r>
+      <w:proofErr w:type="spellStart"/>
+      <w:r>
+        <w:t>nrPortu</w:t>
+      </w:r>
+      <w:proofErr w:type="spellEnd"/>
+      <w:r>
+        <w:t xml:space="preserve"> – zmienna w której przechowywany jest numer portu</w:t>
+      </w:r>
+    </w:p>
+    <w:p>
+      <w:pPr>
+        <w:pStyle w:val="Akapitzlist"/>
+        <w:numPr>
+          <w:ilvl w:val="0"/>
+          <w:numId w:val="10"/>
+        </w:numPr>
+      </w:pPr>
+      <w:proofErr w:type="spellStart"/>
+      <w:r>
+        <w:t>Stroke</w:t>
+      </w:r>
+      <w:proofErr w:type="spellEnd"/>
+      <w:r>
+        <w:t xml:space="preserve"> obrys – referencja do klasy</w:t>
+      </w:r>
+      <w:r>
+        <w:t xml:space="preserve"> </w:t>
+      </w:r>
+      <w:proofErr w:type="spellStart"/>
+      <w:r>
+        <w:t>Stroke</w:t>
+      </w:r>
+      <w:proofErr w:type="spellEnd"/>
+      <w:r>
+        <w:t>, wykorzystywana przy zmianie rozmiaru rysowania</w:t>
+      </w:r>
+      <w:r>
+        <w:t xml:space="preserve">  </w:t>
+      </w:r>
+      <w:r>
+        <w:t xml:space="preserve"> </w:t>
+      </w:r>
+    </w:p>
+    <w:p>
+      <w:r>
+        <w:t>Metody klasy:</w:t>
+      </w:r>
+    </w:p>
+    <w:p>
+      <w:pPr>
+        <w:pStyle w:val="Akapitzlist"/>
+        <w:numPr>
+          <w:ilvl w:val="0"/>
+          <w:numId w:val="11"/>
+        </w:numPr>
+      </w:pPr>
+      <w:proofErr w:type="spellStart"/>
+      <w:r>
+        <w:t>RysowanieClient</w:t>
+      </w:r>
+      <w:proofErr w:type="spellEnd"/>
+      <w:r>
+        <w:t>(</w:t>
+      </w:r>
+      <w:proofErr w:type="spellStart"/>
+      <w:r>
+        <w:t>int</w:t>
+      </w:r>
+      <w:proofErr w:type="spellEnd"/>
+      <w:r>
+        <w:t xml:space="preserve"> port) – konstruktor</w:t>
+      </w:r>
+    </w:p>
+    <w:p>
+      <w:pPr>
+        <w:pStyle w:val="Akapitzlist"/>
+        <w:numPr>
+          <w:ilvl w:val="0"/>
+          <w:numId w:val="11"/>
+        </w:numPr>
+      </w:pPr>
+      <w:proofErr w:type="spellStart"/>
+      <w:r>
+        <w:t>void</w:t>
+      </w:r>
+      <w:proofErr w:type="spellEnd"/>
+      <w:r>
+        <w:t xml:space="preserve"> </w:t>
+      </w:r>
+      <w:proofErr w:type="spellStart"/>
+      <w:r>
+        <w:t>ustawObszar</w:t>
+      </w:r>
+      <w:proofErr w:type="spellEnd"/>
+      <w:r>
+        <w:t>(</w:t>
+      </w:r>
+      <w:proofErr w:type="spellStart"/>
+      <w:r>
+        <w:t>BufferedImage</w:t>
+      </w:r>
+      <w:proofErr w:type="spellEnd"/>
+      <w:r>
+        <w:t xml:space="preserve"> </w:t>
+      </w:r>
+      <w:proofErr w:type="spellStart"/>
+      <w:r>
+        <w:t>bi</w:t>
+      </w:r>
+      <w:proofErr w:type="spellEnd"/>
+      <w:r>
+        <w:t>) – metoda wykorzystywana do ustawienia początkowego stanu obszaru roboczego</w:t>
+      </w:r>
+    </w:p>
+    <w:p>
+      <w:pPr>
+        <w:pStyle w:val="Akapitzlist"/>
+        <w:numPr>
+          <w:ilvl w:val="0"/>
+          <w:numId w:val="11"/>
+        </w:numPr>
+      </w:pPr>
+      <w:proofErr w:type="spellStart"/>
+      <w:r>
+        <w:t>void</w:t>
+      </w:r>
+      <w:proofErr w:type="spellEnd"/>
+      <w:r>
+        <w:t xml:space="preserve"> kolor(</w:t>
+      </w:r>
+      <w:proofErr w:type="spellStart"/>
+      <w:r>
+        <w:t>Color</w:t>
+      </w:r>
+      <w:proofErr w:type="spellEnd"/>
+      <w:r>
+        <w:t xml:space="preserve"> kolor) – metoda do ustawiania aktualnie wybranego koloru</w:t>
+      </w:r>
+    </w:p>
+    <w:p>
+      <w:pPr>
+        <w:pStyle w:val="Akapitzlist"/>
+        <w:numPr>
+          <w:ilvl w:val="0"/>
+          <w:numId w:val="11"/>
+        </w:numPr>
+      </w:pPr>
+      <w:proofErr w:type="spellStart"/>
+      <w:r>
+        <w:t>void</w:t>
+      </w:r>
+      <w:proofErr w:type="spellEnd"/>
+      <w:r>
+        <w:t xml:space="preserve"> rysowanie(Point w) – metoda służąca do rysowania po obszarze roboczym</w:t>
+      </w:r>
+    </w:p>
+    <w:p>
+      <w:pPr>
+        <w:pStyle w:val="Akapitzlist"/>
+        <w:numPr>
+          <w:ilvl w:val="0"/>
+          <w:numId w:val="11"/>
+        </w:numPr>
+      </w:pPr>
+      <w:proofErr w:type="spellStart"/>
+      <w:r>
+        <w:t>void</w:t>
+      </w:r>
+      <w:proofErr w:type="spellEnd"/>
+      <w:r>
+        <w:t xml:space="preserve"> pisanie(Point </w:t>
+      </w:r>
+      <w:proofErr w:type="spellStart"/>
+      <w:r>
+        <w:t>wspolrzedna</w:t>
+      </w:r>
+      <w:proofErr w:type="spellEnd"/>
+      <w:r>
+        <w:t>) – metoda służąca do pisania po obszarze roboczym</w:t>
+      </w:r>
+    </w:p>
+    <w:p>
+      <w:pPr>
+        <w:pStyle w:val="Akapitzlist"/>
+        <w:numPr>
+          <w:ilvl w:val="0"/>
+          <w:numId w:val="11"/>
+        </w:numPr>
+      </w:pPr>
+      <w:proofErr w:type="spellStart"/>
+      <w:r>
+        <w:t>void</w:t>
+      </w:r>
+      <w:proofErr w:type="spellEnd"/>
+      <w:r>
+        <w:t xml:space="preserve"> </w:t>
+      </w:r>
+      <w:proofErr w:type="spellStart"/>
+      <w:r>
+        <w:t>wyczysc</w:t>
+      </w:r>
+      <w:proofErr w:type="spellEnd"/>
+      <w:r>
+        <w:t>(</w:t>
+      </w:r>
+      <w:proofErr w:type="spellStart"/>
+      <w:r>
+        <w:t>BufferedImage</w:t>
+      </w:r>
+      <w:proofErr w:type="spellEnd"/>
+      <w:r>
+        <w:t xml:space="preserve"> </w:t>
+      </w:r>
+      <w:proofErr w:type="spellStart"/>
+      <w:r>
+        <w:t>bufferedImage</w:t>
+      </w:r>
+      <w:proofErr w:type="spellEnd"/>
+      <w:r>
+        <w:t>) – metoda wykorzystywana przy ustawianiu nowo wybranego koloru</w:t>
+      </w:r>
+    </w:p>
+    <w:p>
+      <w:pPr>
+        <w:pStyle w:val="Akapitzlist"/>
+        <w:numPr>
+          <w:ilvl w:val="0"/>
+          <w:numId w:val="11"/>
+        </w:numPr>
+      </w:pPr>
+      <w:proofErr w:type="spellStart"/>
+      <w:r>
+        <w:t>void</w:t>
+      </w:r>
+      <w:proofErr w:type="spellEnd"/>
+      <w:r>
+        <w:t xml:space="preserve"> </w:t>
+      </w:r>
+      <w:proofErr w:type="spellStart"/>
+      <w:r>
+        <w:t>wyczyscObszar</w:t>
+      </w:r>
+      <w:proofErr w:type="spellEnd"/>
+      <w:r>
+        <w:t>(</w:t>
+      </w:r>
+      <w:proofErr w:type="spellStart"/>
+      <w:r>
+        <w:t>BufferedImage</w:t>
+      </w:r>
+      <w:proofErr w:type="spellEnd"/>
+      <w:r>
+        <w:t xml:space="preserve"> </w:t>
+      </w:r>
+      <w:proofErr w:type="spellStart"/>
+      <w:r>
+        <w:t>bufferedImage</w:t>
+      </w:r>
+      <w:proofErr w:type="spellEnd"/>
+      <w:r>
+        <w:t>) – metoda służąca do czyszczenia obszaru roboczego</w:t>
+      </w:r>
+    </w:p>
+    <w:p>
+      <w:pPr>
+        <w:pStyle w:val="Akapitzlist"/>
+      </w:pPr>
+      <w:r>
+        <w:t xml:space="preserve"> </w:t>
+      </w:r>
+    </w:p>
+    <w:p>
+      <w:r>
+        <w:t>Klasy wewnętrzne:</w:t>
+      </w:r>
+    </w:p>
+    <w:p>
+      <w:pPr>
+        <w:pStyle w:val="Akapitzlist"/>
+        <w:numPr>
+          <w:ilvl w:val="0"/>
+          <w:numId w:val="12"/>
+        </w:numPr>
+      </w:pPr>
+      <w:r>
+        <w:lastRenderedPageBreak/>
+        <w:t>oprócz tego w klasie znajdują się klasy wewnętrzne do obsługi zdarzeń</w:t>
+      </w:r>
+    </w:p>
     <w:p/>
     <w:bookmarkEnd w:id="3"/>
     <w:p>
@@ -979,7 +2854,6 @@
         </w:numPr>
       </w:pPr>
       <w:r>
-        <w:lastRenderedPageBreak/>
         <w:t>Diagram UML</w:t>
       </w:r>
     </w:p>
@@ -1060,7 +2934,7 @@
           <w:sz w:val="24"/>
           <w:szCs w:val="24"/>
         </w:rPr>
-        <w:t xml:space="preserve">po którym rysujemy. W ten sposób możemy zacząć rysować od początku bez konieczności ponownego uruchamiania programu. Na samym dole przypięte są jeszcze dwa przyciski. Jeden pozwala </w:t>
+        <w:t xml:space="preserve">po którym rysujemy. </w:t>
       </w:r>
       <w:r>
         <w:rPr>
@@ -1068,7 +2942,7 @@
           <w:szCs w:val="24"/>
         </w:rPr>
         <w:lastRenderedPageBreak/>
-        <w:t xml:space="preserve">na zapis obrazka, drugi z kolei na jego odczyt. Do dyspozycji użytkownika są najpopularniejsze formaty, jak </w:t>
+        <w:t xml:space="preserve">W ten sposób możemy zacząć rysować od początku bez konieczności ponownego uruchamiania programu. Na samym dole przypięte są jeszcze dwa przyciski. Jeden pozwala na zapis obrazka, drugi z kolei na jego odczyt. Do dyspozycji użytkownika są najpopularniejsze formaty, jak </w:t>
       </w:r>
       <w:proofErr w:type="spellStart"/>
       <w:r>
@@ -1243,9 +3117,9 @@
         </w:rPr>
         <w:drawing>
           <wp:inline distT="0" distB="0" distL="0" distR="0">
-            <wp:extent cx="3664429" cy="1203530"/>
+            <wp:extent cx="4152900" cy="1362075"/>
             <wp:effectExtent l="19050" t="0" r="0" b="0"/>
-            <wp:docPr id="76" name="Obraz 76"/>
+            <wp:docPr id="18" name="Obraz 18"/>
             <wp:cNvGraphicFramePr>
               <a:graphicFrameLocks xmlns:a="http://schemas.openxmlformats.org/drawingml/2006/main" noChangeAspect="1"/>
             </wp:cNvGraphicFramePr>
@@ -1253,7 +3127,7 @@
               <a:graphicData uri="http://schemas.openxmlformats.org/drawingml/2006/picture">
                 <pic:pic xmlns:pic="http://schemas.openxmlformats.org/drawingml/2006/picture">
                   <pic:nvPicPr>
-                    <pic:cNvPr id="0" name="Picture 76"/>
+                    <pic:cNvPr id="0" name="Picture 18"/>
                     <pic:cNvPicPr>
                       <a:picLocks noChangeAspect="1" noChangeArrowheads="1"/>
                     </pic:cNvPicPr>
@@ -1268,7 +3142,7 @@
                   <pic:spPr bwMode="auto">
                     <a:xfrm>
                       <a:off x="0" y="0"/>
-                      <a:ext cx="3664429" cy="1203530"/>
+                      <a:ext cx="4152900" cy="1362075"/>
                     </a:xfrm>
                     <a:prstGeom prst="rect">
                       <a:avLst/>
@@ -1563,6 +3437,345 @@
     </w:lvl>
   </w:abstractNum>
   <w:abstractNum w:abstractNumId="1">
+    <w:nsid w:val="1B43043E"/>
+    <w:multiLevelType w:val="hybridMultilevel"/>
+    <w:tmpl w:val="E9449662"/>
+    <w:lvl w:ilvl="0" w:tplc="04150001">
+      <w:start w:val="1"/>
+      <w:numFmt w:val="bullet"/>
+      <w:lvlText w:val=""/>
+      <w:lvlJc w:val="left"/>
+      <w:pPr>
+        <w:ind w:left="720" w:hanging="360"/>
+      </w:pPr>
+      <w:rPr>
+        <w:rFonts w:ascii="Symbol" w:hAnsi="Symbol" w:hint="default"/>
+      </w:rPr>
+    </w:lvl>
+    <w:lvl w:ilvl="1" w:tplc="04150003" w:tentative="1">
+      <w:start w:val="1"/>
+      <w:numFmt w:val="bullet"/>
+      <w:lvlText w:val="o"/>
+      <w:lvlJc w:val="left"/>
+      <w:pPr>
+        <w:ind w:left="1440" w:hanging="360"/>
+      </w:pPr>
+      <w:rPr>
+        <w:rFonts w:ascii="Courier New" w:hAnsi="Courier New" w:cs="Courier New" w:hint="default"/>
+      </w:rPr>
+    </w:lvl>
+    <w:lvl w:ilvl="2" w:tplc="04150005" w:tentative="1">
+      <w:start w:val="1"/>
+      <w:numFmt w:val="bullet"/>
+      <w:lvlText w:val=""/>
+      <w:lvlJc w:val="left"/>
+      <w:pPr>
+        <w:ind w:left="2160" w:hanging="360"/>
+      </w:pPr>
+      <w:rPr>
+        <w:rFonts w:ascii="Wingdings" w:hAnsi="Wingdings" w:hint="default"/>
+      </w:rPr>
+    </w:lvl>
+    <w:lvl w:ilvl="3" w:tplc="04150001" w:tentative="1">
+      <w:start w:val="1"/>
+      <w:numFmt w:val="bullet"/>
+      <w:lvlText w:val=""/>
+      <w:lvlJc w:val="left"/>
+      <w:pPr>
+        <w:ind w:left="2880" w:hanging="360"/>
+      </w:pPr>
+      <w:rPr>
+        <w:rFonts w:ascii="Symbol" w:hAnsi="Symbol" w:hint="default"/>
+      </w:rPr>
+    </w:lvl>
+    <w:lvl w:ilvl="4" w:tplc="04150003" w:tentative="1">
+      <w:start w:val="1"/>
+      <w:numFmt w:val="bullet"/>
+      <w:lvlText w:val="o"/>
+      <w:lvlJc w:val="left"/>
+      <w:pPr>
+        <w:ind w:left="3600" w:hanging="360"/>
+      </w:pPr>
+      <w:rPr>
+        <w:rFonts w:ascii="Courier New" w:hAnsi="Courier New" w:cs="Courier New" w:hint="default"/>
+      </w:rPr>
+    </w:lvl>
+    <w:lvl w:ilvl="5" w:tplc="04150005" w:tentative="1">
+      <w:start w:val="1"/>
+      <w:numFmt w:val="bullet"/>
+      <w:lvlText w:val=""/>
+      <w:lvlJc w:val="left"/>
+      <w:pPr>
+        <w:ind w:left="4320" w:hanging="360"/>
+      </w:pPr>
+      <w:rPr>
+        <w:rFonts w:ascii="Wingdings" w:hAnsi="Wingdings" w:hint="default"/>
+      </w:rPr>
+    </w:lvl>
+    <w:lvl w:ilvl="6" w:tplc="04150001" w:tentative="1">
+      <w:start w:val="1"/>
+      <w:numFmt w:val="bullet"/>
+      <w:lvlText w:val=""/>
+      <w:lvlJc w:val="left"/>
+      <w:pPr>
+        <w:ind w:left="5040" w:hanging="360"/>
+      </w:pPr>
+      <w:rPr>
+        <w:rFonts w:ascii="Symbol" w:hAnsi="Symbol" w:hint="default"/>
+      </w:rPr>
+    </w:lvl>
+    <w:lvl w:ilvl="7" w:tplc="04150003" w:tentative="1">
+      <w:start w:val="1"/>
+      <w:numFmt w:val="bullet"/>
+      <w:lvlText w:val="o"/>
+      <w:lvlJc w:val="left"/>
+      <w:pPr>
+        <w:ind w:left="5760" w:hanging="360"/>
+      </w:pPr>
+      <w:rPr>
+        <w:rFonts w:ascii="Courier New" w:hAnsi="Courier New" w:cs="Courier New" w:hint="default"/>
+      </w:rPr>
+    </w:lvl>
+    <w:lvl w:ilvl="8" w:tplc="04150005" w:tentative="1">
+      <w:start w:val="1"/>
+      <w:numFmt w:val="bullet"/>
+      <w:lvlText w:val=""/>
+      <w:lvlJc w:val="left"/>
+      <w:pPr>
+        <w:ind w:left="6480" w:hanging="360"/>
+      </w:pPr>
+      <w:rPr>
+        <w:rFonts w:ascii="Wingdings" w:hAnsi="Wingdings" w:hint="default"/>
+      </w:rPr>
+    </w:lvl>
+  </w:abstractNum>
+  <w:abstractNum w:abstractNumId="2">
+    <w:nsid w:val="1BB948E2"/>
+    <w:multiLevelType w:val="hybridMultilevel"/>
+    <w:tmpl w:val="AA5E46A2"/>
+    <w:lvl w:ilvl="0" w:tplc="04150001">
+      <w:start w:val="1"/>
+      <w:numFmt w:val="bullet"/>
+      <w:lvlText w:val=""/>
+      <w:lvlJc w:val="left"/>
+      <w:pPr>
+        <w:ind w:left="720" w:hanging="360"/>
+      </w:pPr>
+      <w:rPr>
+        <w:rFonts w:ascii="Symbol" w:hAnsi="Symbol" w:hint="default"/>
+      </w:rPr>
+    </w:lvl>
+    <w:lvl w:ilvl="1" w:tplc="04150003" w:tentative="1">
+      <w:start w:val="1"/>
+      <w:numFmt w:val="bullet"/>
+      <w:lvlText w:val="o"/>
+      <w:lvlJc w:val="left"/>
+      <w:pPr>
+        <w:ind w:left="1440" w:hanging="360"/>
+      </w:pPr>
+      <w:rPr>
+        <w:rFonts w:ascii="Courier New" w:hAnsi="Courier New" w:cs="Courier New" w:hint="default"/>
+      </w:rPr>
+    </w:lvl>
+    <w:lvl w:ilvl="2" w:tplc="04150005" w:tentative="1">
+      <w:start w:val="1"/>
+      <w:numFmt w:val="bullet"/>
+      <w:lvlText w:val=""/>
+      <w:lvlJc w:val="left"/>
+      <w:pPr>
+        <w:ind w:left="2160" w:hanging="360"/>
+      </w:pPr>
+      <w:rPr>
+        <w:rFonts w:ascii="Wingdings" w:hAnsi="Wingdings" w:hint="default"/>
+      </w:rPr>
+    </w:lvl>
+    <w:lvl w:ilvl="3" w:tplc="04150001" w:tentative="1">
+      <w:start w:val="1"/>
+      <w:numFmt w:val="bullet"/>
+      <w:lvlText w:val=""/>
+      <w:lvlJc w:val="left"/>
+      <w:pPr>
+        <w:ind w:left="2880" w:hanging="360"/>
+      </w:pPr>
+      <w:rPr>
+        <w:rFonts w:ascii="Symbol" w:hAnsi="Symbol" w:hint="default"/>
+      </w:rPr>
+    </w:lvl>
+    <w:lvl w:ilvl="4" w:tplc="04150003" w:tentative="1">
+      <w:start w:val="1"/>
+      <w:numFmt w:val="bullet"/>
+      <w:lvlText w:val="o"/>
+      <w:lvlJc w:val="left"/>
+      <w:pPr>
+        <w:ind w:left="3600" w:hanging="360"/>
+      </w:pPr>
+      <w:rPr>
+        <w:rFonts w:ascii="Courier New" w:hAnsi="Courier New" w:cs="Courier New" w:hint="default"/>
+      </w:rPr>
+    </w:lvl>
+    <w:lvl w:ilvl="5" w:tplc="04150005" w:tentative="1">
+      <w:start w:val="1"/>
+      <w:numFmt w:val="bullet"/>
+      <w:lvlText w:val=""/>
+      <w:lvlJc w:val="left"/>
+      <w:pPr>
+        <w:ind w:left="4320" w:hanging="360"/>
+      </w:pPr>
+      <w:rPr>
+        <w:rFonts w:ascii="Wingdings" w:hAnsi="Wingdings" w:hint="default"/>
+      </w:rPr>
+    </w:lvl>
+    <w:lvl w:ilvl="6" w:tplc="04150001" w:tentative="1">
+      <w:start w:val="1"/>
+      <w:numFmt w:val="bullet"/>
+      <w:lvlText w:val=""/>
+      <w:lvlJc w:val="left"/>
+      <w:pPr>
+        <w:ind w:left="5040" w:hanging="360"/>
+      </w:pPr>
+      <w:rPr>
+        <w:rFonts w:ascii="Symbol" w:hAnsi="Symbol" w:hint="default"/>
+      </w:rPr>
+    </w:lvl>
+    <w:lvl w:ilvl="7" w:tplc="04150003" w:tentative="1">
+      <w:start w:val="1"/>
+      <w:numFmt w:val="bullet"/>
+      <w:lvlText w:val="o"/>
+      <w:lvlJc w:val="left"/>
+      <w:pPr>
+        <w:ind w:left="5760" w:hanging="360"/>
+      </w:pPr>
+      <w:rPr>
+        <w:rFonts w:ascii="Courier New" w:hAnsi="Courier New" w:cs="Courier New" w:hint="default"/>
+      </w:rPr>
+    </w:lvl>
+    <w:lvl w:ilvl="8" w:tplc="04150005" w:tentative="1">
+      <w:start w:val="1"/>
+      <w:numFmt w:val="bullet"/>
+      <w:lvlText w:val=""/>
+      <w:lvlJc w:val="left"/>
+      <w:pPr>
+        <w:ind w:left="6480" w:hanging="360"/>
+      </w:pPr>
+      <w:rPr>
+        <w:rFonts w:ascii="Wingdings" w:hAnsi="Wingdings" w:hint="default"/>
+      </w:rPr>
+    </w:lvl>
+  </w:abstractNum>
+  <w:abstractNum w:abstractNumId="3">
+    <w:nsid w:val="1BE25EA3"/>
+    <w:multiLevelType w:val="hybridMultilevel"/>
+    <w:tmpl w:val="C7B040CC"/>
+    <w:lvl w:ilvl="0" w:tplc="04150001">
+      <w:start w:val="1"/>
+      <w:numFmt w:val="bullet"/>
+      <w:lvlText w:val=""/>
+      <w:lvlJc w:val="left"/>
+      <w:pPr>
+        <w:ind w:left="720" w:hanging="360"/>
+      </w:pPr>
+      <w:rPr>
+        <w:rFonts w:ascii="Symbol" w:hAnsi="Symbol" w:hint="default"/>
+      </w:rPr>
+    </w:lvl>
+    <w:lvl w:ilvl="1" w:tplc="04150003" w:tentative="1">
+      <w:start w:val="1"/>
+      <w:numFmt w:val="bullet"/>
+      <w:lvlText w:val="o"/>
+      <w:lvlJc w:val="left"/>
+      <w:pPr>
+        <w:ind w:left="1440" w:hanging="360"/>
+      </w:pPr>
+      <w:rPr>
+        <w:rFonts w:ascii="Courier New" w:hAnsi="Courier New" w:cs="Courier New" w:hint="default"/>
+      </w:rPr>
+    </w:lvl>
+    <w:lvl w:ilvl="2" w:tplc="04150005" w:tentative="1">
+      <w:start w:val="1"/>
+      <w:numFmt w:val="bullet"/>
+      <w:lvlText w:val=""/>
+      <w:lvlJc w:val="left"/>
+      <w:pPr>
+        <w:ind w:left="2160" w:hanging="360"/>
+      </w:pPr>
+      <w:rPr>
+        <w:rFonts w:ascii="Wingdings" w:hAnsi="Wingdings" w:hint="default"/>
+      </w:rPr>
+    </w:lvl>
+    <w:lvl w:ilvl="3" w:tplc="04150001" w:tentative="1">
+      <w:start w:val="1"/>
+      <w:numFmt w:val="bullet"/>
+      <w:lvlText w:val=""/>
+      <w:lvlJc w:val="left"/>
+      <w:pPr>
+        <w:ind w:left="2880" w:hanging="360"/>
+      </w:pPr>
+      <w:rPr>
+        <w:rFonts w:ascii="Symbol" w:hAnsi="Symbol" w:hint="default"/>
+      </w:rPr>
+    </w:lvl>
+    <w:lvl w:ilvl="4" w:tplc="04150003" w:tentative="1">
+      <w:start w:val="1"/>
+      <w:numFmt w:val="bullet"/>
+      <w:lvlText w:val="o"/>
+      <w:lvlJc w:val="left"/>
+      <w:pPr>
+        <w:ind w:left="3600" w:hanging="360"/>
+      </w:pPr>
+      <w:rPr>
+        <w:rFonts w:ascii="Courier New" w:hAnsi="Courier New" w:cs="Courier New" w:hint="default"/>
+      </w:rPr>
+    </w:lvl>
+    <w:lvl w:ilvl="5" w:tplc="04150005" w:tentative="1">
+      <w:start w:val="1"/>
+      <w:numFmt w:val="bullet"/>
+      <w:lvlText w:val=""/>
+      <w:lvlJc w:val="left"/>
+      <w:pPr>
+        <w:ind w:left="4320" w:hanging="360"/>
+      </w:pPr>
+      <w:rPr>
+        <w:rFonts w:ascii="Wingdings" w:hAnsi="Wingdings" w:hint="default"/>
+      </w:rPr>
+    </w:lvl>
+    <w:lvl w:ilvl="6" w:tplc="04150001" w:tentative="1">
+      <w:start w:val="1"/>
+      <w:numFmt w:val="bullet"/>
+      <w:lvlText w:val=""/>
+      <w:lvlJc w:val="left"/>
+      <w:pPr>
+        <w:ind w:left="5040" w:hanging="360"/>
+      </w:pPr>
+      <w:rPr>
+        <w:rFonts w:ascii="Symbol" w:hAnsi="Symbol" w:hint="default"/>
+      </w:rPr>
+    </w:lvl>
+    <w:lvl w:ilvl="7" w:tplc="04150003" w:tentative="1">
+      <w:start w:val="1"/>
+      <w:numFmt w:val="bullet"/>
+      <w:lvlText w:val="o"/>
+      <w:lvlJc w:val="left"/>
+      <w:pPr>
+        <w:ind w:left="5760" w:hanging="360"/>
+      </w:pPr>
+      <w:rPr>
+        <w:rFonts w:ascii="Courier New" w:hAnsi="Courier New" w:cs="Courier New" w:hint="default"/>
+      </w:rPr>
+    </w:lvl>
+    <w:lvl w:ilvl="8" w:tplc="04150005" w:tentative="1">
+      <w:start w:val="1"/>
+      <w:numFmt w:val="bullet"/>
+      <w:lvlText w:val=""/>
+      <w:lvlJc w:val="left"/>
+      <w:pPr>
+        <w:ind w:left="6480" w:hanging="360"/>
+      </w:pPr>
+      <w:rPr>
+        <w:rFonts w:ascii="Wingdings" w:hAnsi="Wingdings" w:hint="default"/>
+      </w:rPr>
+    </w:lvl>
+  </w:abstractNum>
+  <w:abstractNum w:abstractNumId="4">
     <w:nsid w:val="20410740"/>
     <w:multiLevelType w:val="multilevel"/>
     <w:tmpl w:val="937A2DD2"/>
@@ -1683,7 +3896,233 @@
       </w:rPr>
     </w:lvl>
   </w:abstractNum>
-  <w:abstractNum w:abstractNumId="2">
+  <w:abstractNum w:abstractNumId="5">
+    <w:nsid w:val="33057D39"/>
+    <w:multiLevelType w:val="hybridMultilevel"/>
+    <w:tmpl w:val="787233D8"/>
+    <w:lvl w:ilvl="0" w:tplc="04150001">
+      <w:start w:val="1"/>
+      <w:numFmt w:val="bullet"/>
+      <w:lvlText w:val=""/>
+      <w:lvlJc w:val="left"/>
+      <w:pPr>
+        <w:ind w:left="720" w:hanging="360"/>
+      </w:pPr>
+      <w:rPr>
+        <w:rFonts w:ascii="Symbol" w:hAnsi="Symbol" w:hint="default"/>
+      </w:rPr>
+    </w:lvl>
+    <w:lvl w:ilvl="1" w:tplc="04150003" w:tentative="1">
+      <w:start w:val="1"/>
+      <w:numFmt w:val="bullet"/>
+      <w:lvlText w:val="o"/>
+      <w:lvlJc w:val="left"/>
+      <w:pPr>
+        <w:ind w:left="1440" w:hanging="360"/>
+      </w:pPr>
+      <w:rPr>
+        <w:rFonts w:ascii="Courier New" w:hAnsi="Courier New" w:cs="Courier New" w:hint="default"/>
+      </w:rPr>
+    </w:lvl>
+    <w:lvl w:ilvl="2" w:tplc="04150005" w:tentative="1">
+      <w:start w:val="1"/>
+      <w:numFmt w:val="bullet"/>
+      <w:lvlText w:val=""/>
+      <w:lvlJc w:val="left"/>
+      <w:pPr>
+        <w:ind w:left="2160" w:hanging="360"/>
+      </w:pPr>
+      <w:rPr>
+        <w:rFonts w:ascii="Wingdings" w:hAnsi="Wingdings" w:hint="default"/>
+      </w:rPr>
+    </w:lvl>
+    <w:lvl w:ilvl="3" w:tplc="04150001" w:tentative="1">
+      <w:start w:val="1"/>
+      <w:numFmt w:val="bullet"/>
+      <w:lvlText w:val=""/>
+      <w:lvlJc w:val="left"/>
+      <w:pPr>
+        <w:ind w:left="2880" w:hanging="360"/>
+      </w:pPr>
+      <w:rPr>
+        <w:rFonts w:ascii="Symbol" w:hAnsi="Symbol" w:hint="default"/>
+      </w:rPr>
+    </w:lvl>
+    <w:lvl w:ilvl="4" w:tplc="04150003" w:tentative="1">
+      <w:start w:val="1"/>
+      <w:numFmt w:val="bullet"/>
+      <w:lvlText w:val="o"/>
+      <w:lvlJc w:val="left"/>
+      <w:pPr>
+        <w:ind w:left="3600" w:hanging="360"/>
+      </w:pPr>
+      <w:rPr>
+        <w:rFonts w:ascii="Courier New" w:hAnsi="Courier New" w:cs="Courier New" w:hint="default"/>
+      </w:rPr>
+    </w:lvl>
+    <w:lvl w:ilvl="5" w:tplc="04150005" w:tentative="1">
+      <w:start w:val="1"/>
+      <w:numFmt w:val="bullet"/>
+      <w:lvlText w:val=""/>
+      <w:lvlJc w:val="left"/>
+      <w:pPr>
+        <w:ind w:left="4320" w:hanging="360"/>
+      </w:pPr>
+      <w:rPr>
+        <w:rFonts w:ascii="Wingdings" w:hAnsi="Wingdings" w:hint="default"/>
+      </w:rPr>
+    </w:lvl>
+    <w:lvl w:ilvl="6" w:tplc="04150001" w:tentative="1">
+      <w:start w:val="1"/>
+      <w:numFmt w:val="bullet"/>
+      <w:lvlText w:val=""/>
+      <w:lvlJc w:val="left"/>
+      <w:pPr>
+        <w:ind w:left="5040" w:hanging="360"/>
+      </w:pPr>
+      <w:rPr>
+        <w:rFonts w:ascii="Symbol" w:hAnsi="Symbol" w:hint="default"/>
+      </w:rPr>
+    </w:lvl>
+    <w:lvl w:ilvl="7" w:tplc="04150003" w:tentative="1">
+      <w:start w:val="1"/>
+      <w:numFmt w:val="bullet"/>
+      <w:lvlText w:val="o"/>
+      <w:lvlJc w:val="left"/>
+      <w:pPr>
+        <w:ind w:left="5760" w:hanging="360"/>
+      </w:pPr>
+      <w:rPr>
+        <w:rFonts w:ascii="Courier New" w:hAnsi="Courier New" w:cs="Courier New" w:hint="default"/>
+      </w:rPr>
+    </w:lvl>
+    <w:lvl w:ilvl="8" w:tplc="04150005" w:tentative="1">
+      <w:start w:val="1"/>
+      <w:numFmt w:val="bullet"/>
+      <w:lvlText w:val=""/>
+      <w:lvlJc w:val="left"/>
+      <w:pPr>
+        <w:ind w:left="6480" w:hanging="360"/>
+      </w:pPr>
+      <w:rPr>
+        <w:rFonts w:ascii="Wingdings" w:hAnsi="Wingdings" w:hint="default"/>
+      </w:rPr>
+    </w:lvl>
+  </w:abstractNum>
+  <w:abstractNum w:abstractNumId="6">
+    <w:nsid w:val="3BB1428E"/>
+    <w:multiLevelType w:val="hybridMultilevel"/>
+    <w:tmpl w:val="0C74FDD0"/>
+    <w:lvl w:ilvl="0" w:tplc="04150001">
+      <w:start w:val="1"/>
+      <w:numFmt w:val="bullet"/>
+      <w:lvlText w:val=""/>
+      <w:lvlJc w:val="left"/>
+      <w:pPr>
+        <w:ind w:left="720" w:hanging="360"/>
+      </w:pPr>
+      <w:rPr>
+        <w:rFonts w:ascii="Symbol" w:hAnsi="Symbol" w:hint="default"/>
+      </w:rPr>
+    </w:lvl>
+    <w:lvl w:ilvl="1" w:tplc="04150003" w:tentative="1">
+      <w:start w:val="1"/>
+      <w:numFmt w:val="bullet"/>
+      <w:lvlText w:val="o"/>
+      <w:lvlJc w:val="left"/>
+      <w:pPr>
+        <w:ind w:left="1440" w:hanging="360"/>
+      </w:pPr>
+      <w:rPr>
+        <w:rFonts w:ascii="Courier New" w:hAnsi="Courier New" w:cs="Courier New" w:hint="default"/>
+      </w:rPr>
+    </w:lvl>
+    <w:lvl w:ilvl="2" w:tplc="04150005" w:tentative="1">
+      <w:start w:val="1"/>
+      <w:numFmt w:val="bullet"/>
+      <w:lvlText w:val=""/>
+      <w:lvlJc w:val="left"/>
+      <w:pPr>
+        <w:ind w:left="2160" w:hanging="360"/>
+      </w:pPr>
+      <w:rPr>
+        <w:rFonts w:ascii="Wingdings" w:hAnsi="Wingdings" w:hint="default"/>
+      </w:rPr>
+    </w:lvl>
+    <w:lvl w:ilvl="3" w:tplc="04150001" w:tentative="1">
+      <w:start w:val="1"/>
+      <w:numFmt w:val="bullet"/>
+      <w:lvlText w:val=""/>
+      <w:lvlJc w:val="left"/>
+      <w:pPr>
+        <w:ind w:left="2880" w:hanging="360"/>
+      </w:pPr>
+      <w:rPr>
+        <w:rFonts w:ascii="Symbol" w:hAnsi="Symbol" w:hint="default"/>
+      </w:rPr>
+    </w:lvl>
+    <w:lvl w:ilvl="4" w:tplc="04150003" w:tentative="1">
+      <w:start w:val="1"/>
+      <w:numFmt w:val="bullet"/>
+      <w:lvlText w:val="o"/>
+      <w:lvlJc w:val="left"/>
+      <w:pPr>
+        <w:ind w:left="3600" w:hanging="360"/>
+      </w:pPr>
+      <w:rPr>
+        <w:rFonts w:ascii="Courier New" w:hAnsi="Courier New" w:cs="Courier New" w:hint="default"/>
+      </w:rPr>
+    </w:lvl>
+    <w:lvl w:ilvl="5" w:tplc="04150005" w:tentative="1">
+      <w:start w:val="1"/>
+      <w:numFmt w:val="bullet"/>
+      <w:lvlText w:val=""/>
+      <w:lvlJc w:val="left"/>
+      <w:pPr>
+        <w:ind w:left="4320" w:hanging="360"/>
+      </w:pPr>
+      <w:rPr>
+        <w:rFonts w:ascii="Wingdings" w:hAnsi="Wingdings" w:hint="default"/>
+      </w:rPr>
+    </w:lvl>
+    <w:lvl w:ilvl="6" w:tplc="04150001" w:tentative="1">
+      <w:start w:val="1"/>
+      <w:numFmt w:val="bullet"/>
+      <w:lvlText w:val=""/>
+      <w:lvlJc w:val="left"/>
+      <w:pPr>
+        <w:ind w:left="5040" w:hanging="360"/>
+      </w:pPr>
+      <w:rPr>
+        <w:rFonts w:ascii="Symbol" w:hAnsi="Symbol" w:hint="default"/>
+      </w:rPr>
+    </w:lvl>
+    <w:lvl w:ilvl="7" w:tplc="04150003" w:tentative="1">
+      <w:start w:val="1"/>
+      <w:numFmt w:val="bullet"/>
+      <w:lvlText w:val="o"/>
+      <w:lvlJc w:val="left"/>
+      <w:pPr>
+        <w:ind w:left="5760" w:hanging="360"/>
+      </w:pPr>
+      <w:rPr>
+        <w:rFonts w:ascii="Courier New" w:hAnsi="Courier New" w:cs="Courier New" w:hint="default"/>
+      </w:rPr>
+    </w:lvl>
+    <w:lvl w:ilvl="8" w:tplc="04150005" w:tentative="1">
+      <w:start w:val="1"/>
+      <w:numFmt w:val="bullet"/>
+      <w:lvlText w:val=""/>
+      <w:lvlJc w:val="left"/>
+      <w:pPr>
+        <w:ind w:left="6480" w:hanging="360"/>
+      </w:pPr>
+      <w:rPr>
+        <w:rFonts w:ascii="Wingdings" w:hAnsi="Wingdings" w:hint="default"/>
+      </w:rPr>
+    </w:lvl>
+  </w:abstractNum>
+  <w:abstractNum w:abstractNumId="7">
     <w:nsid w:val="4E2D59FF"/>
     <w:multiLevelType w:val="hybridMultilevel"/>
     <w:tmpl w:val="C936C3BA"/>
@@ -1796,7 +4235,346 @@
       </w:rPr>
     </w:lvl>
   </w:abstractNum>
-  <w:abstractNum w:abstractNumId="3">
+  <w:abstractNum w:abstractNumId="8">
+    <w:nsid w:val="61AD79E0"/>
+    <w:multiLevelType w:val="hybridMultilevel"/>
+    <w:tmpl w:val="D084FF66"/>
+    <w:lvl w:ilvl="0" w:tplc="04150001">
+      <w:start w:val="1"/>
+      <w:numFmt w:val="bullet"/>
+      <w:lvlText w:val=""/>
+      <w:lvlJc w:val="left"/>
+      <w:pPr>
+        <w:ind w:left="720" w:hanging="360"/>
+      </w:pPr>
+      <w:rPr>
+        <w:rFonts w:ascii="Symbol" w:hAnsi="Symbol" w:hint="default"/>
+      </w:rPr>
+    </w:lvl>
+    <w:lvl w:ilvl="1" w:tplc="04150003" w:tentative="1">
+      <w:start w:val="1"/>
+      <w:numFmt w:val="bullet"/>
+      <w:lvlText w:val="o"/>
+      <w:lvlJc w:val="left"/>
+      <w:pPr>
+        <w:ind w:left="1440" w:hanging="360"/>
+      </w:pPr>
+      <w:rPr>
+        <w:rFonts w:ascii="Courier New" w:hAnsi="Courier New" w:cs="Courier New" w:hint="default"/>
+      </w:rPr>
+    </w:lvl>
+    <w:lvl w:ilvl="2" w:tplc="04150005" w:tentative="1">
+      <w:start w:val="1"/>
+      <w:numFmt w:val="bullet"/>
+      <w:lvlText w:val=""/>
+      <w:lvlJc w:val="left"/>
+      <w:pPr>
+        <w:ind w:left="2160" w:hanging="360"/>
+      </w:pPr>
+      <w:rPr>
+        <w:rFonts w:ascii="Wingdings" w:hAnsi="Wingdings" w:hint="default"/>
+      </w:rPr>
+    </w:lvl>
+    <w:lvl w:ilvl="3" w:tplc="04150001" w:tentative="1">
+      <w:start w:val="1"/>
+      <w:numFmt w:val="bullet"/>
+      <w:lvlText w:val=""/>
+      <w:lvlJc w:val="left"/>
+      <w:pPr>
+        <w:ind w:left="2880" w:hanging="360"/>
+      </w:pPr>
+      <w:rPr>
+        <w:rFonts w:ascii="Symbol" w:hAnsi="Symbol" w:hint="default"/>
+      </w:rPr>
+    </w:lvl>
+    <w:lvl w:ilvl="4" w:tplc="04150003" w:tentative="1">
+      <w:start w:val="1"/>
+      <w:numFmt w:val="bullet"/>
+      <w:lvlText w:val="o"/>
+      <w:lvlJc w:val="left"/>
+      <w:pPr>
+        <w:ind w:left="3600" w:hanging="360"/>
+      </w:pPr>
+      <w:rPr>
+        <w:rFonts w:ascii="Courier New" w:hAnsi="Courier New" w:cs="Courier New" w:hint="default"/>
+      </w:rPr>
+    </w:lvl>
+    <w:lvl w:ilvl="5" w:tplc="04150005" w:tentative="1">
+      <w:start w:val="1"/>
+      <w:numFmt w:val="bullet"/>
+      <w:lvlText w:val=""/>
+      <w:lvlJc w:val="left"/>
+      <w:pPr>
+        <w:ind w:left="4320" w:hanging="360"/>
+      </w:pPr>
+      <w:rPr>
+        <w:rFonts w:ascii="Wingdings" w:hAnsi="Wingdings" w:hint="default"/>
+      </w:rPr>
+    </w:lvl>
+    <w:lvl w:ilvl="6" w:tplc="04150001" w:tentative="1">
+      <w:start w:val="1"/>
+      <w:numFmt w:val="bullet"/>
+      <w:lvlText w:val=""/>
+      <w:lvlJc w:val="left"/>
+      <w:pPr>
+        <w:ind w:left="5040" w:hanging="360"/>
+      </w:pPr>
+      <w:rPr>
+        <w:rFonts w:ascii="Symbol" w:hAnsi="Symbol" w:hint="default"/>
+      </w:rPr>
+    </w:lvl>
+    <w:lvl w:ilvl="7" w:tplc="04150003" w:tentative="1">
+      <w:start w:val="1"/>
+      <w:numFmt w:val="bullet"/>
+      <w:lvlText w:val="o"/>
+      <w:lvlJc w:val="left"/>
+      <w:pPr>
+        <w:ind w:left="5760" w:hanging="360"/>
+      </w:pPr>
+      <w:rPr>
+        <w:rFonts w:ascii="Courier New" w:hAnsi="Courier New" w:cs="Courier New" w:hint="default"/>
+      </w:rPr>
+    </w:lvl>
+    <w:lvl w:ilvl="8" w:tplc="04150005" w:tentative="1">
+      <w:start w:val="1"/>
+      <w:numFmt w:val="bullet"/>
+      <w:lvlText w:val=""/>
+      <w:lvlJc w:val="left"/>
+      <w:pPr>
+        <w:ind w:left="6480" w:hanging="360"/>
+      </w:pPr>
+      <w:rPr>
+        <w:rFonts w:ascii="Wingdings" w:hAnsi="Wingdings" w:hint="default"/>
+      </w:rPr>
+    </w:lvl>
+  </w:abstractNum>
+  <w:abstractNum w:abstractNumId="9">
+    <w:nsid w:val="633B09DB"/>
+    <w:multiLevelType w:val="hybridMultilevel"/>
+    <w:tmpl w:val="831C6E4C"/>
+    <w:lvl w:ilvl="0" w:tplc="04150001">
+      <w:start w:val="1"/>
+      <w:numFmt w:val="bullet"/>
+      <w:lvlText w:val=""/>
+      <w:lvlJc w:val="left"/>
+      <w:pPr>
+        <w:ind w:left="720" w:hanging="360"/>
+      </w:pPr>
+      <w:rPr>
+        <w:rFonts w:ascii="Symbol" w:hAnsi="Symbol" w:hint="default"/>
+      </w:rPr>
+    </w:lvl>
+    <w:lvl w:ilvl="1" w:tplc="04150003" w:tentative="1">
+      <w:start w:val="1"/>
+      <w:numFmt w:val="bullet"/>
+      <w:lvlText w:val="o"/>
+      <w:lvlJc w:val="left"/>
+      <w:pPr>
+        <w:ind w:left="1440" w:hanging="360"/>
+      </w:pPr>
+      <w:rPr>
+        <w:rFonts w:ascii="Courier New" w:hAnsi="Courier New" w:cs="Courier New" w:hint="default"/>
+      </w:rPr>
+    </w:lvl>
+    <w:lvl w:ilvl="2" w:tplc="04150005" w:tentative="1">
+      <w:start w:val="1"/>
+      <w:numFmt w:val="bullet"/>
+      <w:lvlText w:val=""/>
+      <w:lvlJc w:val="left"/>
+      <w:pPr>
+        <w:ind w:left="2160" w:hanging="360"/>
+      </w:pPr>
+      <w:rPr>
+        <w:rFonts w:ascii="Wingdings" w:hAnsi="Wingdings" w:hint="default"/>
+      </w:rPr>
+    </w:lvl>
+    <w:lvl w:ilvl="3" w:tplc="04150001" w:tentative="1">
+      <w:start w:val="1"/>
+      <w:numFmt w:val="bullet"/>
+      <w:lvlText w:val=""/>
+      <w:lvlJc w:val="left"/>
+      <w:pPr>
+        <w:ind w:left="2880" w:hanging="360"/>
+      </w:pPr>
+      <w:rPr>
+        <w:rFonts w:ascii="Symbol" w:hAnsi="Symbol" w:hint="default"/>
+      </w:rPr>
+    </w:lvl>
+    <w:lvl w:ilvl="4" w:tplc="04150003" w:tentative="1">
+      <w:start w:val="1"/>
+      <w:numFmt w:val="bullet"/>
+      <w:lvlText w:val="o"/>
+      <w:lvlJc w:val="left"/>
+      <w:pPr>
+        <w:ind w:left="3600" w:hanging="360"/>
+      </w:pPr>
+      <w:rPr>
+        <w:rFonts w:ascii="Courier New" w:hAnsi="Courier New" w:cs="Courier New" w:hint="default"/>
+      </w:rPr>
+    </w:lvl>
+    <w:lvl w:ilvl="5" w:tplc="04150005" w:tentative="1">
+      <w:start w:val="1"/>
+      <w:numFmt w:val="bullet"/>
+      <w:lvlText w:val=""/>
+      <w:lvlJc w:val="left"/>
+      <w:pPr>
+        <w:ind w:left="4320" w:hanging="360"/>
+      </w:pPr>
+      <w:rPr>
+        <w:rFonts w:ascii="Wingdings" w:hAnsi="Wingdings" w:hint="default"/>
+      </w:rPr>
+    </w:lvl>
+    <w:lvl w:ilvl="6" w:tplc="04150001" w:tentative="1">
+      <w:start w:val="1"/>
+      <w:numFmt w:val="bullet"/>
+      <w:lvlText w:val=""/>
+      <w:lvlJc w:val="left"/>
+      <w:pPr>
+        <w:ind w:left="5040" w:hanging="360"/>
+      </w:pPr>
+      <w:rPr>
+        <w:rFonts w:ascii="Symbol" w:hAnsi="Symbol" w:hint="default"/>
+      </w:rPr>
+    </w:lvl>
+    <w:lvl w:ilvl="7" w:tplc="04150003" w:tentative="1">
+      <w:start w:val="1"/>
+      <w:numFmt w:val="bullet"/>
+      <w:lvlText w:val="o"/>
+      <w:lvlJc w:val="left"/>
+      <w:pPr>
+        <w:ind w:left="5760" w:hanging="360"/>
+      </w:pPr>
+      <w:rPr>
+        <w:rFonts w:ascii="Courier New" w:hAnsi="Courier New" w:cs="Courier New" w:hint="default"/>
+      </w:rPr>
+    </w:lvl>
+    <w:lvl w:ilvl="8" w:tplc="04150005" w:tentative="1">
+      <w:start w:val="1"/>
+      <w:numFmt w:val="bullet"/>
+      <w:lvlText w:val=""/>
+      <w:lvlJc w:val="left"/>
+      <w:pPr>
+        <w:ind w:left="6480" w:hanging="360"/>
+      </w:pPr>
+      <w:rPr>
+        <w:rFonts w:ascii="Wingdings" w:hAnsi="Wingdings" w:hint="default"/>
+      </w:rPr>
+    </w:lvl>
+  </w:abstractNum>
+  <w:abstractNum w:abstractNumId="10">
+    <w:nsid w:val="72EA3921"/>
+    <w:multiLevelType w:val="hybridMultilevel"/>
+    <w:tmpl w:val="AEC0761A"/>
+    <w:lvl w:ilvl="0" w:tplc="04150001">
+      <w:start w:val="1"/>
+      <w:numFmt w:val="bullet"/>
+      <w:lvlText w:val=""/>
+      <w:lvlJc w:val="left"/>
+      <w:pPr>
+        <w:ind w:left="720" w:hanging="360"/>
+      </w:pPr>
+      <w:rPr>
+        <w:rFonts w:ascii="Symbol" w:hAnsi="Symbol" w:hint="default"/>
+      </w:rPr>
+    </w:lvl>
+    <w:lvl w:ilvl="1" w:tplc="04150003" w:tentative="1">
+      <w:start w:val="1"/>
+      <w:numFmt w:val="bullet"/>
+      <w:lvlText w:val="o"/>
+      <w:lvlJc w:val="left"/>
+      <w:pPr>
+        <w:ind w:left="1440" w:hanging="360"/>
+      </w:pPr>
+      <w:rPr>
+        <w:rFonts w:ascii="Courier New" w:hAnsi="Courier New" w:cs="Courier New" w:hint="default"/>
+      </w:rPr>
+    </w:lvl>
+    <w:lvl w:ilvl="2" w:tplc="04150005" w:tentative="1">
+      <w:start w:val="1"/>
+      <w:numFmt w:val="bullet"/>
+      <w:lvlText w:val=""/>
+      <w:lvlJc w:val="left"/>
+      <w:pPr>
+        <w:ind w:left="2160" w:hanging="360"/>
+      </w:pPr>
+      <w:rPr>
+        <w:rFonts w:ascii="Wingdings" w:hAnsi="Wingdings" w:hint="default"/>
+      </w:rPr>
+    </w:lvl>
+    <w:lvl w:ilvl="3" w:tplc="04150001" w:tentative="1">
+      <w:start w:val="1"/>
+      <w:numFmt w:val="bullet"/>
+      <w:lvlText w:val=""/>
+      <w:lvlJc w:val="left"/>
+      <w:pPr>
+        <w:ind w:left="2880" w:hanging="360"/>
+      </w:pPr>
+      <w:rPr>
+        <w:rFonts w:ascii="Symbol" w:hAnsi="Symbol" w:hint="default"/>
+      </w:rPr>
+    </w:lvl>
+    <w:lvl w:ilvl="4" w:tplc="04150003" w:tentative="1">
+      <w:start w:val="1"/>
+      <w:numFmt w:val="bullet"/>
+      <w:lvlText w:val="o"/>
+      <w:lvlJc w:val="left"/>
+      <w:pPr>
+        <w:ind w:left="3600" w:hanging="360"/>
+      </w:pPr>
+      <w:rPr>
+        <w:rFonts w:ascii="Courier New" w:hAnsi="Courier New" w:cs="Courier New" w:hint="default"/>
+      </w:rPr>
+    </w:lvl>
+    <w:lvl w:ilvl="5" w:tplc="04150005" w:tentative="1">
+      <w:start w:val="1"/>
+      <w:numFmt w:val="bullet"/>
+      <w:lvlText w:val=""/>
+      <w:lvlJc w:val="left"/>
+      <w:pPr>
+        <w:ind w:left="4320" w:hanging="360"/>
+      </w:pPr>
+      <w:rPr>
+        <w:rFonts w:ascii="Wingdings" w:hAnsi="Wingdings" w:hint="default"/>
+      </w:rPr>
+    </w:lvl>
+    <w:lvl w:ilvl="6" w:tplc="04150001" w:tentative="1">
+      <w:start w:val="1"/>
+      <w:numFmt w:val="bullet"/>
+      <w:lvlText w:val=""/>
+      <w:lvlJc w:val="left"/>
+      <w:pPr>
+        <w:ind w:left="5040" w:hanging="360"/>
+      </w:pPr>
+      <w:rPr>
+        <w:rFonts w:ascii="Symbol" w:hAnsi="Symbol" w:hint="default"/>
+      </w:rPr>
+    </w:lvl>
+    <w:lvl w:ilvl="7" w:tplc="04150003" w:tentative="1">
+      <w:start w:val="1"/>
+      <w:numFmt w:val="bullet"/>
+      <w:lvlText w:val="o"/>
+      <w:lvlJc w:val="left"/>
+      <w:pPr>
+        <w:ind w:left="5760" w:hanging="360"/>
+      </w:pPr>
+      <w:rPr>
+        <w:rFonts w:ascii="Courier New" w:hAnsi="Courier New" w:cs="Courier New" w:hint="default"/>
+      </w:rPr>
+    </w:lvl>
+    <w:lvl w:ilvl="8" w:tplc="04150005" w:tentative="1">
+      <w:start w:val="1"/>
+      <w:numFmt w:val="bullet"/>
+      <w:lvlText w:val=""/>
+      <w:lvlJc w:val="left"/>
+      <w:pPr>
+        <w:ind w:left="6480" w:hanging="360"/>
+      </w:pPr>
+      <w:rPr>
+        <w:rFonts w:ascii="Wingdings" w:hAnsi="Wingdings" w:hint="default"/>
+      </w:rPr>
+    </w:lvl>
+  </w:abstractNum>
+  <w:abstractNum w:abstractNumId="11">
     <w:nsid w:val="7A8216AD"/>
     <w:multiLevelType w:val="hybridMultilevel"/>
     <w:tmpl w:val="389C26FA"/>
@@ -1910,15 +4688,39 @@
     </w:lvl>
   </w:abstractNum>
   <w:num w:numId="1">
-    <w:abstractNumId w:val="2"/>
+    <w:abstractNumId w:val="7"/>
   </w:num>
   <w:num w:numId="2">
     <w:abstractNumId w:val="0"/>
   </w:num>
   <w:num w:numId="3">
+    <w:abstractNumId w:val="4"/>
+  </w:num>
+  <w:num w:numId="4">
+    <w:abstractNumId w:val="11"/>
+  </w:num>
+  <w:num w:numId="5">
+    <w:abstractNumId w:val="5"/>
+  </w:num>
+  <w:num w:numId="6">
+    <w:abstractNumId w:val="9"/>
+  </w:num>
+  <w:num w:numId="7">
+    <w:abstractNumId w:val="10"/>
+  </w:num>
+  <w:num w:numId="8">
     <w:abstractNumId w:val="1"/>
   </w:num>
-  <w:num w:numId="4">
+  <w:num w:numId="9">
+    <w:abstractNumId w:val="2"/>
+  </w:num>
+  <w:num w:numId="10">
+    <w:abstractNumId w:val="8"/>
+  </w:num>
+  <w:num w:numId="11">
+    <w:abstractNumId w:val="6"/>
+  </w:num>
+  <w:num w:numId="12">
     <w:abstractNumId w:val="3"/>
   </w:num>
 </w:numbering>
@@ -2331,6 +5133,56 @@
       <w:szCs w:val="16"/>
     </w:rPr>
   </w:style>
+  <w:style w:type="paragraph" w:styleId="HTML-wstpniesformatowany">
+    <w:name w:val="HTML Preformatted"/>
+    <w:basedOn w:val="Normalny"/>
+    <w:link w:val="HTML-wstpniesformatowanyZnak"/>
+    <w:uiPriority w:val="99"/>
+    <w:semiHidden/>
+    <w:unhideWhenUsed/>
+    <w:rsid w:val="00057B7F"/>
+    <w:pPr>
+      <w:tabs>
+        <w:tab w:val="left" w:pos="916"/>
+        <w:tab w:val="left" w:pos="1832"/>
+        <w:tab w:val="left" w:pos="2748"/>
+        <w:tab w:val="left" w:pos="3664"/>
+        <w:tab w:val="left" w:pos="4580"/>
+        <w:tab w:val="left" w:pos="5496"/>
+        <w:tab w:val="left" w:pos="6412"/>
+        <w:tab w:val="left" w:pos="7328"/>
+        <w:tab w:val="left" w:pos="8244"/>
+        <w:tab w:val="left" w:pos="9160"/>
+        <w:tab w:val="left" w:pos="10076"/>
+        <w:tab w:val="left" w:pos="10992"/>
+        <w:tab w:val="left" w:pos="11908"/>
+        <w:tab w:val="left" w:pos="12824"/>
+        <w:tab w:val="left" w:pos="13740"/>
+        <w:tab w:val="left" w:pos="14656"/>
+      </w:tabs>
+      <w:spacing w:after="0" w:line="240" w:lineRule="auto"/>
+    </w:pPr>
+    <w:rPr>
+      <w:rFonts w:ascii="Courier New" w:eastAsia="Times New Roman" w:hAnsi="Courier New" w:cs="Courier New"/>
+      <w:sz w:val="20"/>
+      <w:szCs w:val="20"/>
+      <w:lang w:eastAsia="pl-PL"/>
+    </w:rPr>
+  </w:style>
+  <w:style w:type="character" w:customStyle="1" w:styleId="HTML-wstpniesformatowanyZnak">
+    <w:name w:val="HTML - wstępnie sformatowany Znak"/>
+    <w:basedOn w:val="Domylnaczcionkaakapitu"/>
+    <w:link w:val="HTML-wstpniesformatowany"/>
+    <w:uiPriority w:val="99"/>
+    <w:semiHidden/>
+    <w:rsid w:val="00057B7F"/>
+    <w:rPr>
+      <w:rFonts w:ascii="Courier New" w:eastAsia="Times New Roman" w:hAnsi="Courier New" w:cs="Courier New"/>
+      <w:sz w:val="20"/>
+      <w:szCs w:val="20"/>
+      <w:lang w:eastAsia="pl-PL"/>
+    </w:rPr>
+  </w:style>
 </w:styles>
 </file>
 
@@ -2622,7 +5474,7 @@
 </file>
 
 <file path=customXml/itemProps1.xml><?xml version="1.0" encoding="utf-8"?>
-<ds:datastoreItem xmlns:ds="http://schemas.openxmlformats.org/officeDocument/2006/customXml" ds:itemID="{AFB98BB2-E5E6-42BB-A174-D8D0D909F5D5}">
+<ds:datastoreItem xmlns:ds="http://schemas.openxmlformats.org/officeDocument/2006/customXml" ds:itemID="{854C8186-931A-4475-82F1-4D503686808F}">
   <ds:schemaRefs>
     <ds:schemaRef ds:uri="http://schemas.openxmlformats.org/officeDocument/2006/bibliography"/>
   </ds:schemaRefs>

</xml_diff>